<commit_message>
Wie erkennt man spam emails?
</commit_message>
<xml_diff>
--- a/M214_LB2_Anleitung.docx
+++ b/M214_LB2_Anleitung.docx
@@ -1,16 +1,26 @@
 
 <file path=word/document.xml><?xml version="1.0" encoding="utf-8"?>
-<w:document xmlns:wpc="http://schemas.microsoft.com/office/word/2010/wordprocessingCanvas" xmlns:cx="http://schemas.microsoft.com/office/drawing/2014/chartex" xmlns:cx1="http://schemas.microsoft.com/office/drawing/2015/9/8/chartex" xmlns:cx2="http://schemas.microsoft.com/office/drawing/2015/10/21/chartex" xmlns:cx3="http://schemas.microsoft.com/office/drawing/2016/5/9/chartex" xmlns:cx4="http://schemas.microsoft.com/office/drawing/2016/5/10/chartex" xmlns:cx5="http://schemas.microsoft.com/office/drawing/2016/5/11/chartex" xmlns:cx6="http://schemas.microsoft.com/office/drawing/2016/5/12/chartex" xmlns:cx7="http://schemas.microsoft.com/office/drawing/2016/5/13/chartex" xmlns:cx8="http://schemas.microsoft.com/office/drawing/2016/5/14/chartex" xmlns:mc="http://schemas.openxmlformats.org/markup-compatibility/2006" xmlns:aink="http://schemas.microsoft.com/office/drawing/2016/ink" xmlns:am3d="http://schemas.microsoft.com/office/drawing/2017/model3d" xmlns:o="urn:schemas-microsoft-com:office:office" xmlns:r="http://schemas.openxmlformats.org/officeDocument/2006/relationships" xmlns:m="http://schemas.openxmlformats.org/officeDocument/2006/math" xmlns:v="urn:schemas-microsoft-com:vml" xmlns:wp14="http://schemas.microsoft.com/office/word/2010/wordprocessingDrawing" xmlns:wp="http://schemas.openxmlformats.org/drawingml/2006/wordprocessingDrawing" xmlns:w10="urn:schemas-microsoft-com:office:word" xmlns:w="http://schemas.openxmlformats.org/wordprocessingml/2006/main" xmlns:w14="http://schemas.microsoft.com/office/word/2010/wordml" xmlns:w15="http://schemas.microsoft.com/office/word/2012/wordml" xmlns:w16cex="http://schemas.microsoft.com/office/word/2018/wordml/cex" xmlns:w16cid="http://schemas.microsoft.com/office/word/2016/wordml/cid" xmlns:w16="http://schemas.microsoft.com/office/word/2018/wordml" xmlns:w16sdtdh="http://schemas.microsoft.com/office/word/2020/wordml/sdtdatahash" xmlns:w16se="http://schemas.microsoft.com/office/word/2015/wordml/symex" xmlns:wpg="http://schemas.microsoft.com/office/word/2010/wordprocessingGroup" xmlns:wpi="http://schemas.microsoft.com/office/word/2010/wordprocessingInk" xmlns:wne="http://schemas.microsoft.com/office/word/2006/wordml" xmlns:wps="http://schemas.microsoft.com/office/word/2010/wordprocessingShape" mc:Ignorable="w14 w15 w16se w16cid w16 w16cex w16sdtdh wp14">
+<w:document xmlns:o="urn:schemas-microsoft-com:office:office" xmlns:r="http://schemas.openxmlformats.org/officeDocument/2006/relationships" xmlns:v="urn:schemas-microsoft-com:vml" xmlns:w="http://schemas.openxmlformats.org/wordprocessingml/2006/main" xmlns:w10="urn:schemas-microsoft-com:office:word" xmlns:wp="http://schemas.openxmlformats.org/drawingml/2006/wordprocessingDrawing" xmlns:wps="http://schemas.microsoft.com/office/word/2010/wordprocessingShape" xmlns:wpg="http://schemas.microsoft.com/office/word/2010/wordprocessingGroup" xmlns:mc="http://schemas.openxmlformats.org/markup-compatibility/2006" xmlns:wp14="http://schemas.microsoft.com/office/word/2010/wordprocessingDrawing" xmlns:w14="http://schemas.microsoft.com/office/word/2010/wordml" mc:Ignorable="w14 wp14">
   <w:body>
     <w:p>
       <w:pPr>
         <w:pStyle w:val="Title"/>
-      </w:pPr>
-      <w:r>
+        <w:rPr/>
+      </w:pPr>
+      <w:r>
+        <w:rPr/>
         <w:t>Anleitung zur Abwehr von Spyware, Dialern und Spam-Emails</w:t>
       </w:r>
     </w:p>
-    <w:p/>
+    <w:p>
+      <w:pPr>
+        <w:pStyle w:val="Normal"/>
+        <w:rPr/>
+      </w:pPr>
+      <w:r>
+        <w:rPr/>
+      </w:r>
+    </w:p>
     <w:p>
       <w:pPr>
         <w:pStyle w:val="Subtitle"/>
@@ -23,35 +33,10 @@
           <w:lang w:val="en-GB"/>
         </w:rPr>
         <w:t>Autoren:</w:t>
-      </w:r>
-      <w:r>
-        <w:rPr>
-          <w:lang w:val="en-GB"/>
-        </w:rPr>
         <w:tab/>
-      </w:r>
-      <w:r>
-        <w:rPr>
-          <w:lang w:val="en-GB"/>
-        </w:rPr>
         <w:tab/>
-      </w:r>
-      <w:r>
-        <w:rPr>
-          <w:lang w:val="en-GB"/>
-        </w:rPr>
         <w:tab/>
-      </w:r>
-      <w:r>
-        <w:rPr>
-          <w:lang w:val="en-GB"/>
-        </w:rPr>
         <w:tab/>
-      </w:r>
-      <w:r>
-        <w:rPr>
-          <w:lang w:val="en-GB"/>
-        </w:rPr>
         <w:tab/>
         <w:t>Colin van Loo, Grigory Pavlov</w:t>
       </w:r>
@@ -59,17 +44,13 @@
     <w:p>
       <w:pPr>
         <w:pStyle w:val="Subtitle"/>
-      </w:pPr>
-      <w:r>
+        <w:rPr/>
+      </w:pPr>
+      <w:r>
+        <w:rPr/>
         <w:t>Datum der Erstellung:</w:t>
-      </w:r>
-      <w:r>
         <w:tab/>
-      </w:r>
-      <w:r>
         <w:tab/>
-      </w:r>
-      <w:r>
         <w:tab/>
         <w:t>04.06.2021</w:t>
       </w:r>
@@ -77,20 +58,14 @@
     <w:p>
       <w:pPr>
         <w:pStyle w:val="Subtitle"/>
-      </w:pPr>
-      <w:r>
+        <w:rPr/>
+      </w:pPr>
+      <w:r>
+        <w:rPr/>
         <w:t>Letzter Autor:</w:t>
-      </w:r>
-      <w:r>
         <w:tab/>
-      </w:r>
-      <w:r>
         <w:tab/>
-      </w:r>
-      <w:r>
         <w:tab/>
-      </w:r>
-      <w:r>
         <w:tab/>
         <w:t>Colin van Loo</w:t>
       </w:r>
@@ -98,45 +73,73 @@
     <w:p>
       <w:pPr>
         <w:pStyle w:val="Subtitle"/>
-      </w:pPr>
-      <w:r>
+        <w:rPr/>
+      </w:pPr>
+      <w:r>
+        <w:rPr/>
         <w:t>Datum der letzten Bearbeitung:</w:t>
-      </w:r>
-      <w:r>
         <w:tab/>
-        <w:t>10.06.2021</w:t>
-      </w:r>
-    </w:p>
-    <w:p/>
+      </w:r>
+      <w:r>
+        <w:rPr>
+          <w:rFonts w:eastAsia="" w:eastAsiaTheme="minorEastAsia"/>
+          <w:color w:val="5A5A5A" w:themeColor="text1" w:themeTint="a5"/>
+          <w:spacing w:val="15"/>
+        </w:rPr>
+        <w:t>13</w:t>
+      </w:r>
+      <w:r>
+        <w:rPr/>
+        <w:t>.06.2021</w:t>
+      </w:r>
+    </w:p>
+    <w:p>
+      <w:pPr>
+        <w:pStyle w:val="Normal"/>
+        <w:rPr/>
+      </w:pPr>
+      <w:r>
+        <w:rPr/>
+      </w:r>
+    </w:p>
     <w:p>
       <w:pPr>
         <w:pStyle w:val="Heading1"/>
+        <w:rPr/>
       </w:pPr>
       <w:bookmarkStart w:id="0" w:name="_Toc19694661"/>
       <w:r>
+        <w:rPr/>
         <w:t>Inhaltsverzeichnis</w:t>
       </w:r>
       <w:bookmarkEnd w:id="0"/>
     </w:p>
-    <w:p/>
+    <w:p>
+      <w:pPr>
+        <w:pStyle w:val="Normal"/>
+        <w:rPr/>
+      </w:pPr>
+      <w:r>
+        <w:rPr/>
+      </w:r>
+    </w:p>
     <w:sdt>
       <w:sdtPr>
-        <w:id w:val="961307338"/>
         <w:docPartObj>
           <w:docPartGallery w:val="Table of Contents"/>
-          <w:docPartUnique/>
+          <w:docPartUnique w:val="true"/>
         </w:docPartObj>
       </w:sdtPr>
-      <w:sdtEndPr/>
       <w:sdtContent>
         <w:p>
           <w:pPr>
-            <w:pStyle w:val="TOC1"/>
+            <w:pStyle w:val="Contents1"/>
             <w:tabs>
-              <w:tab w:val="right" w:pos="9062"/>
+              <w:tab w:val="clear" w:pos="708"/>
+              <w:tab w:val="right" w:pos="9062" w:leader="none"/>
             </w:tabs>
             <w:rPr>
-              <w:rFonts w:asciiTheme="minorHAnsi" w:eastAsiaTheme="minorEastAsia" w:hAnsiTheme="minorHAnsi"/>
+              <w:rFonts w:ascii="Calibri" w:hAnsi="Calibri" w:eastAsia="" w:asciiTheme="minorHAnsi" w:eastAsiaTheme="minorEastAsia" w:hAnsiTheme="minorHAnsi"/>
               <w:lang w:eastAsia="de-CH"/>
             </w:rPr>
           </w:pPr>
@@ -145,15 +148,18 @@
           </w:r>
           <w:r>
             <w:rPr>
+              <w:webHidden/>
               <w:rStyle w:val="IndexLink"/>
-              <w:webHidden/>
+              <w:vanish w:val="false"/>
               <w:lang w:val="en-GB"/>
             </w:rPr>
-            <w:instrText>TOC \z \o "1-9" \u \h</w:instrText>
+            <w:instrText> TOC \z \o "1-9" \u \h</w:instrText>
           </w:r>
           <w:r>
             <w:rPr>
+              <w:webHidden/>
               <w:rStyle w:val="IndexLink"/>
+              <w:vanish w:val="false"/>
               <w:lang w:val="en-GB"/>
             </w:rPr>
             <w:fldChar w:fldCharType="separate"/>
@@ -161,8 +167,9 @@
           <w:hyperlink w:anchor="_Toc19694661">
             <w:r>
               <w:rPr>
+                <w:webHidden/>
                 <w:rStyle w:val="IndexLink"/>
-                <w:webHidden/>
+                <w:vanish w:val="false"/>
                 <w:lang w:val="en-GB"/>
               </w:rPr>
               <w:t>Inhaltsverzeichnis</w:t>
@@ -178,11 +185,6 @@
                 <w:webHidden/>
               </w:rPr>
               <w:instrText>PAGEREF _Toc19694661 \h</w:instrText>
-            </w:r>
-            <w:r>
-              <w:rPr>
-                <w:webHidden/>
-              </w:rPr>
             </w:r>
             <w:r>
               <w:rPr>
@@ -207,20 +209,22 @@
         </w:p>
         <w:p>
           <w:pPr>
-            <w:pStyle w:val="TOC1"/>
+            <w:pStyle w:val="Contents1"/>
             <w:tabs>
-              <w:tab w:val="right" w:pos="9062"/>
+              <w:tab w:val="clear" w:pos="708"/>
+              <w:tab w:val="right" w:pos="9062" w:leader="none"/>
             </w:tabs>
             <w:rPr>
-              <w:rFonts w:asciiTheme="minorHAnsi" w:eastAsiaTheme="minorEastAsia" w:hAnsiTheme="minorHAnsi"/>
+              <w:rFonts w:ascii="Calibri" w:hAnsi="Calibri" w:eastAsia="" w:asciiTheme="minorHAnsi" w:eastAsiaTheme="minorEastAsia" w:hAnsiTheme="minorHAnsi"/>
               <w:lang w:eastAsia="de-CH"/>
             </w:rPr>
           </w:pPr>
           <w:hyperlink w:anchor="_Toc19694662">
             <w:r>
               <w:rPr>
+                <w:webHidden/>
                 <w:rStyle w:val="IndexLink"/>
-                <w:webHidden/>
+                <w:vanish w:val="false"/>
               </w:rPr>
               <w:t>Dokumentspezifikation</w:t>
             </w:r>
@@ -235,11 +239,6 @@
                 <w:webHidden/>
               </w:rPr>
               <w:instrText>PAGEREF _Toc19694662 \h</w:instrText>
-            </w:r>
-            <w:r>
-              <w:rPr>
-                <w:webHidden/>
-              </w:rPr>
             </w:r>
             <w:r>
               <w:rPr>
@@ -264,20 +263,22 @@
         </w:p>
         <w:p>
           <w:pPr>
-            <w:pStyle w:val="TOC1"/>
+            <w:pStyle w:val="Contents1"/>
             <w:tabs>
-              <w:tab w:val="right" w:pos="9062"/>
+              <w:tab w:val="clear" w:pos="708"/>
+              <w:tab w:val="right" w:pos="9062" w:leader="none"/>
             </w:tabs>
             <w:rPr>
-              <w:rFonts w:asciiTheme="minorHAnsi" w:eastAsiaTheme="minorEastAsia" w:hAnsiTheme="minorHAnsi"/>
+              <w:rFonts w:ascii="Calibri" w:hAnsi="Calibri" w:eastAsia="" w:asciiTheme="minorHAnsi" w:eastAsiaTheme="minorEastAsia" w:hAnsiTheme="minorHAnsi"/>
               <w:lang w:eastAsia="de-CH"/>
             </w:rPr>
           </w:pPr>
           <w:hyperlink w:anchor="_Toc19694663">
             <w:r>
               <w:rPr>
+                <w:webHidden/>
                 <w:rStyle w:val="IndexLink"/>
-                <w:webHidden/>
+                <w:vanish w:val="false"/>
               </w:rPr>
               <w:t>Projektdeklaration</w:t>
             </w:r>
@@ -292,11 +293,6 @@
                 <w:webHidden/>
               </w:rPr>
               <w:instrText>PAGEREF _Toc19694663 \h</w:instrText>
-            </w:r>
-            <w:r>
-              <w:rPr>
-                <w:webHidden/>
-              </w:rPr>
             </w:r>
             <w:r>
               <w:rPr>
@@ -321,20 +317,22 @@
         </w:p>
         <w:p>
           <w:pPr>
-            <w:pStyle w:val="TOC1"/>
+            <w:pStyle w:val="Contents1"/>
             <w:tabs>
-              <w:tab w:val="right" w:pos="9062"/>
+              <w:tab w:val="clear" w:pos="708"/>
+              <w:tab w:val="right" w:pos="9062" w:leader="none"/>
             </w:tabs>
             <w:rPr>
-              <w:rFonts w:asciiTheme="minorHAnsi" w:eastAsiaTheme="minorEastAsia" w:hAnsiTheme="minorHAnsi"/>
+              <w:rFonts w:ascii="Calibri" w:hAnsi="Calibri" w:eastAsia="" w:asciiTheme="minorHAnsi" w:eastAsiaTheme="minorEastAsia" w:hAnsiTheme="minorHAnsi"/>
               <w:lang w:eastAsia="de-CH"/>
             </w:rPr>
           </w:pPr>
           <w:hyperlink w:anchor="_Toc19694664">
             <w:r>
               <w:rPr>
+                <w:webHidden/>
                 <w:rStyle w:val="IndexLink"/>
-                <w:webHidden/>
+                <w:vanish w:val="false"/>
               </w:rPr>
               <w:t>Kapitel 1</w:t>
             </w:r>
@@ -349,11 +347,6 @@
                 <w:webHidden/>
               </w:rPr>
               <w:instrText>PAGEREF _Toc19694664 \h</w:instrText>
-            </w:r>
-            <w:r>
-              <w:rPr>
-                <w:webHidden/>
-              </w:rPr>
             </w:r>
             <w:r>
               <w:rPr>
@@ -386,55 +379,86 @@
     </w:sdt>
     <w:p>
       <w:pPr>
+        <w:pStyle w:val="Normal"/>
         <w:rPr>
           <w:lang w:val="en-GB"/>
         </w:rPr>
       </w:pPr>
+      <w:r>
+        <w:rPr>
+          <w:lang w:val="en-GB"/>
+        </w:rPr>
+      </w:r>
     </w:p>
     <w:p>
       <w:pPr>
         <w:pStyle w:val="Heading1"/>
+        <w:rPr/>
       </w:pPr>
       <w:bookmarkStart w:id="1" w:name="_Toc19694662"/>
       <w:r>
+        <w:rPr/>
         <w:t>Dokumentspezifikation</w:t>
       </w:r>
       <w:bookmarkEnd w:id="1"/>
     </w:p>
-    <w:p/>
+    <w:p>
+      <w:pPr>
+        <w:pStyle w:val="Normal"/>
+        <w:rPr/>
+      </w:pPr>
+      <w:r>
+        <w:rPr/>
+      </w:r>
+    </w:p>
     <w:p>
       <w:pPr>
         <w:pStyle w:val="Code"/>
-      </w:pPr>
-      <w:r>
+        <w:rPr/>
+      </w:pPr>
+      <w:r>
+        <w:rPr/>
         <w:t>//TODO was chunnt im projekt so? z.b. Schritt für Schritt aaleitig, allg. beschrieb etc.</w:t>
-      </w:r>
-      <w:r>
         <w:br/>
-      </w:r>
-      <w:r>
         <w:br/>
         <w:t>// Einleitung, Was lehrnt man?</w:t>
-      </w:r>
-      <w:r>
         <w:br/>
         <w:t>// Lehrnkontrolle/Kontrollfragen, …</w:t>
       </w:r>
     </w:p>
-    <w:p/>
+    <w:p>
+      <w:pPr>
+        <w:pStyle w:val="Normal"/>
+        <w:rPr/>
+      </w:pPr>
+      <w:r>
+        <w:rPr/>
+      </w:r>
+    </w:p>
     <w:p>
       <w:pPr>
         <w:pStyle w:val="Heading1"/>
+        <w:rPr/>
       </w:pPr>
       <w:bookmarkStart w:id="2" w:name="_Toc19694663"/>
       <w:r>
+        <w:rPr/>
         <w:t>Projektdeklaration</w:t>
       </w:r>
       <w:bookmarkEnd w:id="2"/>
     </w:p>
-    <w:p/>
-    <w:p>
-      <w:pPr>
+    <w:p>
+      <w:pPr>
+        <w:pStyle w:val="Normal"/>
+        <w:rPr/>
+      </w:pPr>
+      <w:r>
+        <w:rPr/>
+      </w:r>
+    </w:p>
+    <w:p>
+      <w:pPr>
+        <w:pStyle w:val="Normal"/>
         <w:ind w:left="2832" w:hanging="2832"/>
         <w:rPr>
           <w:rStyle w:val="Emphasis"/>
@@ -445,17 +469,13 @@
           <w:rStyle w:val="Emphasis"/>
         </w:rPr>
         <w:t>Modul:</w:t>
-      </w:r>
-      <w:r>
-        <w:rPr>
-          <w:rStyle w:val="Emphasis"/>
-        </w:rPr>
         <w:tab/>
         <w:t>M214 Benutzer im Umgang mit Informatikmitteln instruieren</w:t>
       </w:r>
     </w:p>
     <w:p>
       <w:pPr>
+        <w:pStyle w:val="Normal"/>
         <w:rPr>
           <w:rStyle w:val="Emphasis"/>
         </w:rPr>
@@ -465,23 +485,14 @@
           <w:rStyle w:val="Emphasis"/>
         </w:rPr>
         <w:t>Auftraggeber:</w:t>
-      </w:r>
-      <w:r>
-        <w:rPr>
-          <w:rStyle w:val="Emphasis"/>
-        </w:rPr>
         <w:tab/>
-      </w:r>
-      <w:r>
-        <w:rPr>
-          <w:rStyle w:val="Emphasis"/>
-        </w:rPr>
         <w:tab/>
         <w:t>Christoph Jäger</w:t>
       </w:r>
     </w:p>
     <w:p>
       <w:pPr>
+        <w:pStyle w:val="Normal"/>
         <w:rPr>
           <w:rStyle w:val="Emphasis"/>
         </w:rPr>
@@ -491,129 +502,464 @@
           <w:rStyle w:val="Emphasis"/>
         </w:rPr>
         <w:t>Abgabetermin:</w:t>
-      </w:r>
-      <w:r>
-        <w:rPr>
-          <w:rStyle w:val="Emphasis"/>
-        </w:rPr>
         <w:tab/>
-      </w:r>
-      <w:r>
-        <w:rPr>
-          <w:rStyle w:val="Emphasis"/>
-        </w:rPr>
         <w:tab/>
         <w:t>29.06.2021</w:t>
       </w:r>
     </w:p>
     <w:p>
-      <w:r>
+      <w:pPr>
+        <w:pStyle w:val="Normal"/>
+        <w:rPr/>
+      </w:pPr>
+      <w:r>
+        <w:rPr/>
         <w:t>Über das gewählte Thema soll Stoff aufbereitet werden der mittels dieser Anleitung dem Benutzer präsentiert wird (bspw. in Form von Schritt-für-Schritt-Anleitung). Der Benutzer sollte den Stoff im Selbststudium einfach erlernen können.</w:t>
       </w:r>
     </w:p>
     <w:p>
-      <w:r>
-        <w:lastRenderedPageBreak/>
+      <w:pPr>
+        <w:pStyle w:val="Normal"/>
+        <w:rPr/>
+      </w:pPr>
+      <w:r>
+        <w:rPr/>
+      </w:r>
+      <w:r>
         <w:br w:type="page"/>
       </w:r>
     </w:p>
     <w:p>
       <w:pPr>
         <w:pStyle w:val="Heading1"/>
-      </w:pPr>
-      <w:r>
-        <w:lastRenderedPageBreak/>
+        <w:rPr/>
+      </w:pPr>
+      <w:r>
+        <w:rPr/>
         <w:t>Spam Emails</w:t>
+      </w:r>
+    </w:p>
+    <w:p>
+      <w:pPr>
+        <w:pStyle w:val="Heading2"/>
+        <w:rPr>
+          <w:rFonts w:ascii="Montserrat Light" w:hAnsi="Montserrat Light" w:eastAsia="" w:cs="" w:cstheme="majorBidi" w:eastAsiaTheme="majorEastAsia"/>
+          <w:color w:val="2F5496" w:themeColor="accent1" w:themeShade="bf"/>
+          <w:sz w:val="26"/>
+          <w:szCs w:val="26"/>
+        </w:rPr>
+      </w:pPr>
+      <w:r>
+        <w:rPr>
+          <w:rFonts w:eastAsia="" w:cs="" w:cstheme="majorBidi" w:eastAsiaTheme="majorEastAsia"/>
+          <w:color w:val="2F5496" w:themeColor="accent1" w:themeShade="bf"/>
+          <w:sz w:val="26"/>
+          <w:szCs w:val="26"/>
+        </w:rPr>
+        <w:t>Vorauf achten?</w:t>
+      </w:r>
+    </w:p>
+    <w:p>
+      <w:pPr>
+        <w:pStyle w:val="Heading3"/>
+        <w:rPr/>
+      </w:pPr>
+      <w:r>
+        <w:rPr/>
+        <w:t>Absender</w:t>
+      </w:r>
+    </w:p>
+    <w:p>
+      <w:pPr>
+        <w:pStyle w:val="Normal"/>
+        <w:rPr/>
+      </w:pPr>
+      <w:r>
+        <w:rPr/>
+        <w:t xml:space="preserve">Es gibt zwar Möglichkeiten, den Absender zu fälschen, allerdings in den meisten Fällen wird der Spammer eifach eine Email nutzen, die sich möglichst legitim anhört. Zum Beispiel beinhaltet die Adresse den Namen einer bekannten Firma wie Microsoft. Oft werden auch Tricks genutzt, wie ein «I» (grosses i) durch ein l (kleines L) zu ersetzen, </w:t>
+      </w:r>
+      <w:r>
+        <w:rPr/>
+        <w:t>oder spezielle Unicode Buchstaben, die genau gleich aussehen wie ein standard, latinischer Buchstabe.</w:t>
+      </w:r>
+    </w:p>
+    <w:p>
+      <w:pPr>
+        <w:pStyle w:val="Normal"/>
+        <w:rPr/>
+      </w:pPr>
+      <w:r>
+        <w:rPr/>
+        <w:t>Wichtig ist auf die Domaine zu achten. Zum Beispiel bei der Adresse «microsoft.example.com» ist die Domaine von der die Email kommt «example.com». Alles davor ist lediglich eine Subdomain.</w:t>
+      </w:r>
+    </w:p>
+    <w:p>
+      <w:pPr>
+        <w:pStyle w:val="Heading3"/>
+        <w:rPr/>
+      </w:pPr>
+      <w:r>
+        <w:rPr/>
+        <w:t>Innerhalb/Ausserhalb</w:t>
+      </w:r>
+    </w:p>
+    <w:p>
+      <w:pPr>
+        <w:pStyle w:val="Normal"/>
+        <w:rPr/>
+      </w:pPr>
+      <w:r>
+        <w:rPr/>
+        <w:t>Manche Firmen zeigen eine Warnmeldung an, wenn die Email von ausserhalb der Firma gesendet wurde.</w:t>
+      </w:r>
+    </w:p>
+    <w:p>
+      <w:pPr>
+        <w:pStyle w:val="Heading3"/>
+        <w:rPr/>
+      </w:pPr>
+      <w:r>
+        <w:rPr/>
+        <w:t>Reply-to</w:t>
+      </w:r>
+    </w:p>
+    <w:p>
+      <w:pPr>
+        <w:pStyle w:val="Normal"/>
+        <w:rPr/>
+      </w:pPr>
+      <w:r>
+        <w:rPr/>
+        <w:t>Sollte ein Absender gefälscht sein, wird die Email oft so konfiguriert, dass Antworten automatisch an eine andere Adresse gesendet werden, da der Spammer nicht in Besitz der gefälschten Domaine ist. Dies kann einfach durch klicken auf «Antworten» geprüft werden: Stimmen die Absender und die «Antworten An» Adressen nicht überein, ist es wahrscheinlich eine Fälschung.</w:t>
+      </w:r>
+    </w:p>
+    <w:p>
+      <w:pPr>
+        <w:pStyle w:val="Heading3"/>
+        <w:rPr/>
+      </w:pPr>
+      <w:r>
+        <w:rPr/>
+        <w:t>Sent via/Signed by</w:t>
+      </w:r>
+    </w:p>
+    <w:p>
+      <w:pPr>
+        <w:pStyle w:val="Normal"/>
+        <w:rPr/>
+      </w:pPr>
+      <w:r>
+        <w:rPr/>
+        <w:t>Gewisse Email-Clients zeigen manchmal soetwas wie «</w:t>
+      </w:r>
+      <w:hyperlink r:id="rId2">
+        <w:r>
+          <w:rPr>
+            <w:rStyle w:val="InternetLink"/>
+          </w:rPr>
+          <w:t>jemand@email.com</w:t>
+        </w:r>
+      </w:hyperlink>
+      <w:r>
+        <w:rPr/>
+        <w:t xml:space="preserve"> via etwas» an. </w:t>
+      </w:r>
+      <w:r>
+        <w:rPr>
+          <w:u w:val="none"/>
+        </w:rPr>
+        <w:t>Dies bedeutet, dass die Domaine die die Email gesendet hat (etwas) nicht mit der Domaine in der Email-Adresse (@email.com) übereinstimmt. Dies kann in vielen Fällen legitime Gründe haben, könnte aber auch ein Hinweis sein, dass die Email gefälscht wurde.</w:t>
+      </w:r>
+    </w:p>
+    <w:p>
+      <w:pPr>
+        <w:pStyle w:val="Heading3"/>
+        <w:rPr/>
+      </w:pPr>
+      <w:r>
+        <w:rPr/>
+        <w:t>SPF, DKIM und DMARC</w:t>
+      </w:r>
+    </w:p>
+    <w:p>
+      <w:pPr>
+        <w:pStyle w:val="Normal"/>
+        <w:rPr/>
+      </w:pPr>
+      <w:r>
+        <w:rPr/>
+        <w:t>Sofern der Absender diese «Authentication Headers» korrekt aufgesetzt hat, k</w:t>
+      </w:r>
+      <w:r>
+        <w:rPr>
+          <w:u w:val="none"/>
+        </w:rPr>
+        <w:t>önnen diese genutzt werden um zu bestätigen, dass die Email tatsächlich von ihm kommt und nicht gefälscht ist. Sollte einer oder mehrere dieser Checks fehlschlagen, ist es ziemlich sicher eine Fälschung.</w:t>
+      </w:r>
+    </w:p>
+    <w:p>
+      <w:pPr>
+        <w:pStyle w:val="Normal"/>
+        <w:rPr/>
+      </w:pPr>
+      <w:r>
+        <w:rPr>
+          <w:u w:val="none"/>
+        </w:rPr>
+        <w:t xml:space="preserve">Dies bestätigt lediglich, dass eine Email tatsächlich von der Domaine </w:t>
+      </w:r>
+      <w:r>
+        <w:rPr>
+          <w:u w:val="none"/>
+        </w:rPr>
+        <w:t>kommt,</w:t>
+      </w:r>
+      <w:r>
+        <w:rPr>
+          <w:u w:val="none"/>
+        </w:rPr>
+        <w:t xml:space="preserve"> die sie angibt, nicht aber ob es Spam ist.</w:t>
+      </w:r>
+    </w:p>
+    <w:p>
+      <w:pPr>
+        <w:pStyle w:val="Heading4"/>
+        <w:rPr/>
+      </w:pPr>
+      <w:r>
+        <w:rPr/>
+        <w:t>SPF</w:t>
+      </w:r>
+    </w:p>
+    <w:p>
+      <w:pPr>
+        <w:pStyle w:val="Normal"/>
+        <w:rPr/>
+      </w:pPr>
+      <w:r>
+        <w:rPr/>
+        <w:t>Verifiziert, dass der Server der die Email sendet, auch dazu autorisiert ist. Dies ist sehr einfach zu umgehen, deshalb sollte man sich nicht zu sehr darauf verlassen. Sollte dieser Check fehlschlagen (NEUTRAL/SOFT FAIL/FAIL) bedeutet dies sicherlich nichts gutes.</w:t>
+      </w:r>
+    </w:p>
+    <w:p>
+      <w:pPr>
+        <w:pStyle w:val="Heading4"/>
+        <w:rPr/>
+      </w:pPr>
+      <w:r>
+        <w:rPr/>
+        <w:t>DKIM</w:t>
+      </w:r>
+    </w:p>
+    <w:p>
+      <w:pPr>
+        <w:pStyle w:val="Normal"/>
+        <w:rPr/>
+      </w:pPr>
+      <w:r>
+        <w:rPr/>
+        <w:t>Verifiziert, dass die Email nicht «unterwegs» ver</w:t>
+      </w:r>
+      <w:r>
+        <w:rPr>
+          <w:u w:val="none"/>
+        </w:rPr>
+        <w:t xml:space="preserve">ändert wurde und von der </w:t>
+      </w:r>
+      <w:r>
+        <w:rPr>
+          <w:u w:val="none"/>
+        </w:rPr>
+        <w:t>angegebenen</w:t>
+      </w:r>
+      <w:r>
+        <w:rPr>
+          <w:u w:val="none"/>
+        </w:rPr>
+        <w:t xml:space="preserve"> Person geschrieben wurde. Dabei ist wichtig nicht nur darauf zu achten ob der Test erfolgreich war, aber auch von welcher Domaine der Test ausgeführt wurde. Die Domain sollte mit der Domaine des Absenders </w:t>
+      </w:r>
+      <w:r>
+        <w:rPr>
+          <w:u w:val="none"/>
+        </w:rPr>
+        <w:t>ü</w:t>
+      </w:r>
+      <w:r>
+        <w:rPr>
+          <w:u w:val="none"/>
+        </w:rPr>
+        <w:t>bereinstimmen.</w:t>
+      </w:r>
+    </w:p>
+    <w:p>
+      <w:pPr>
+        <w:pStyle w:val="Normal"/>
+        <w:rPr/>
+      </w:pPr>
+      <w:r>
+        <w:rPr>
+          <w:u w:val="none"/>
+        </w:rPr>
+        <w:t xml:space="preserve">War der Test erfolgreich, aber die Domains stimmen nicht </w:t>
+      </w:r>
+      <w:r>
+        <w:rPr>
+          <w:u w:val="none"/>
+        </w:rPr>
+        <w:t>ü</w:t>
+      </w:r>
+      <w:r>
+        <w:rPr>
+          <w:u w:val="none"/>
+        </w:rPr>
+        <w:t>berein, bedeutet dies, dass ein valides Zertifikat gesendet wurde, allerdings von der falschen Domaine. In diesem Fall erscheint auch das «via».</w:t>
+      </w:r>
+    </w:p>
+    <w:p>
+      <w:pPr>
+        <w:pStyle w:val="Heading4"/>
+        <w:rPr/>
+      </w:pPr>
+      <w:r>
+        <w:rPr/>
+        <w:t>DMARC</w:t>
+      </w:r>
+    </w:p>
+    <w:p>
+      <w:pPr>
+        <w:pStyle w:val="Normal"/>
+        <w:rPr/>
+      </w:pPr>
+      <w:r>
+        <w:rPr/>
+        <w:t>Dies ist auch vorauf DMARC testet: stimmen das Zertifikat und die Domaine die das Zertifikat sendet mit dem Absender überein?</w:t>
+      </w:r>
+    </w:p>
+    <w:p>
+      <w:pPr>
+        <w:pStyle w:val="Heading3"/>
+        <w:rPr/>
+      </w:pPr>
+      <w:r>
+        <w:rPr/>
+        <w:t>Dringlichkeit</w:t>
+      </w:r>
+    </w:p>
+    <w:p>
+      <w:pPr>
+        <w:pStyle w:val="Normal"/>
+        <w:rPr/>
+      </w:pPr>
+      <w:r>
+        <w:rPr/>
+        <w:t xml:space="preserve">Spam Emails </w:t>
+      </w:r>
+      <w:r>
+        <w:rPr/>
+        <w:t>rufen oft zur Dringlichkeit auf, damit der Emp</w:t>
+      </w:r>
+      <w:r>
+        <w:rPr>
+          <w:u w:val="none"/>
+        </w:rPr>
+        <w:t>fänger schnell und ohne viel zu überlegen handelt. Sei also sehr vorsichtig, vor allem wenn es in einer Email um etwas dringendes geht.</w:t>
+      </w:r>
+    </w:p>
+    <w:p>
+      <w:pPr>
+        <w:pStyle w:val="Heading3"/>
+        <w:rPr/>
+      </w:pPr>
+      <w:r>
+        <w:rPr/>
+        <w:t>Sprache</w:t>
+      </w:r>
+    </w:p>
+    <w:p>
+      <w:pPr>
+        <w:pStyle w:val="Normal"/>
+        <w:rPr/>
+      </w:pPr>
+      <w:r>
+        <w:rPr/>
+        <w:t>Wie ist die Email geschrieben? Wie ist die Formulierung? Kommen viele Rechtschreibefehler vor?</w:t>
+      </w:r>
+    </w:p>
+    <w:p>
+      <w:pPr>
+        <w:pStyle w:val="Heading3"/>
+        <w:rPr/>
+      </w:pPr>
+      <w:r>
+        <w:rPr/>
+        <w:t>Links</w:t>
+      </w:r>
+    </w:p>
+    <w:p>
+      <w:pPr>
+        <w:pStyle w:val="Normal"/>
+        <w:rPr/>
+      </w:pPr>
+      <w:r>
+        <w:rPr/>
+        <w:t>Sei besonders vorsichtig vor Links in Emails. Auch hier können URLs oft andere imitieren, indem sie I mit l ersetzen.</w:t>
+      </w:r>
+    </w:p>
+    <w:p>
+      <w:pPr>
+        <w:pStyle w:val="Heading1"/>
+        <w:rPr/>
+      </w:pPr>
+      <w:bookmarkStart w:id="3" w:name="_Toc19694664"/>
+      <w:r>
+        <w:rPr/>
+        <w:t>D</w:t>
+      </w:r>
+      <w:bookmarkEnd w:id="3"/>
+      <w:r>
+        <w:rPr/>
+        <w:t>ialern</w:t>
       </w:r>
     </w:p>
     <w:p>
       <w:pPr>
         <w:pStyle w:val="Code"/>
         <w:shd w:val="clear" w:color="auto" w:fill="31286A"/>
-      </w:pPr>
-      <w:r>
-        <w:t>/* Wie erkennt man Spam Emails?</w:t>
-      </w:r>
-      <w:r>
+        <w:rPr/>
+      </w:pPr>
+      <w:r>
+        <w:rPr/>
+        <w:t>/* Was fuer Tricks nutzen Social Engineers?</w:t>
         <w:br/>
-        <w:t xml:space="preserve"> * Was fuer Tricks nutzen Spam Emails?</w:t>
-      </w:r>
-      <w:r>
-        <w:br/>
-        <w:t xml:space="preserve"> * Wie schuetz man sich dagegen?</w:t>
-      </w:r>
-      <w:r>
+        <w:t xml:space="preserve"> * Wie kann man sich von denen Schuetzen?</w:t>
         <w:br/>
         <w:t xml:space="preserve"> */</w:t>
       </w:r>
     </w:p>
     <w:p>
       <w:pPr>
-        <w:pStyle w:val="Code"/>
-      </w:pPr>
-      <w:r>
-        <w:t>- Absender</w:t>
-      </w:r>
-      <w:r>
-        <w:t xml:space="preserve"> (Domaine, innerhalb/ausserhalb)</w:t>
-      </w:r>
-      <w:r>
-        <w:br/>
-        <w:t>- Dringlichkeit (passive/aktive Handlung)</w:t>
-      </w:r>
-      <w:r>
-        <w:br/>
-        <w:t>- Links</w:t>
-      </w:r>
-      <w:r>
-        <w:br/>
-        <w:t>- Inhalt</w:t>
-      </w:r>
-      <w:r>
-        <w:br/>
-        <w:t>- Sprache</w:t>
-      </w:r>
-    </w:p>
-    <w:p>
-      <w:pPr>
         <w:pStyle w:val="Heading1"/>
-      </w:pPr>
-      <w:bookmarkStart w:id="3" w:name="_Toc19694664"/>
-      <w:r>
-        <w:t>D</w:t>
-      </w:r>
-      <w:bookmarkEnd w:id="3"/>
-      <w:r>
-        <w:t>ialern</w:t>
-      </w:r>
-    </w:p>
-    <w:p>
-      <w:pPr>
-        <w:pStyle w:val="Code"/>
-        <w:shd w:val="clear" w:color="auto" w:fill="31286A"/>
-      </w:pPr>
-      <w:r>
-        <w:t>/* Was fuer Tricks nutzen Social Engineers?</w:t>
-      </w:r>
-      <w:r>
-        <w:br/>
-        <w:t xml:space="preserve"> * Wie kann man sich von denen Schuetzen?</w:t>
-      </w:r>
-      <w:r>
-        <w:br/>
-        <w:t xml:space="preserve"> */</w:t>
-      </w:r>
-    </w:p>
-    <w:p>
-      <w:pPr>
-        <w:pStyle w:val="Heading1"/>
-      </w:pPr>
-      <w:r>
+        <w:rPr/>
+      </w:pPr>
+      <w:r>
+        <w:rPr/>
         <w:t>Abbildungsverzeichnis</w:t>
       </w:r>
     </w:p>
-    <w:p/>
-    <w:p>
+    <w:p>
+      <w:pPr>
+        <w:pStyle w:val="Normal"/>
+        <w:rPr/>
+      </w:pPr>
+      <w:r>
+        <w:rPr/>
+      </w:r>
+    </w:p>
+    <w:p>
+      <w:pPr>
+        <w:pStyle w:val="Normal"/>
+        <w:rPr/>
+      </w:pPr>
       <w:r>
         <w:fldChar w:fldCharType="begin"/>
       </w:r>
@@ -622,7 +968,7 @@
           <w:b/>
           <w:bCs/>
         </w:rPr>
-        <w:instrText>TOC \c "Abbildung"</w:instrText>
+        <w:instrText> TOC \c "Abbildung" </w:instrText>
       </w:r>
       <w:r>
         <w:rPr>
@@ -646,154 +992,67 @@
         <w:fldChar w:fldCharType="end"/>
       </w:r>
     </w:p>
-    <w:p/>
+    <w:p>
+      <w:pPr>
+        <w:pStyle w:val="Normal"/>
+        <w:rPr/>
+      </w:pPr>
+      <w:r>
+        <w:rPr/>
+      </w:r>
+    </w:p>
     <w:p>
       <w:pPr>
         <w:pStyle w:val="Heading1"/>
-      </w:pPr>
-      <w:r>
+        <w:rPr/>
+      </w:pPr>
+      <w:r>
+        <w:rPr/>
         <w:t>Quellenangabe</w:t>
       </w:r>
     </w:p>
-    <w:p/>
-    <w:p/>
+    <w:p>
+      <w:pPr>
+        <w:pStyle w:val="Normal"/>
+        <w:rPr/>
+      </w:pPr>
+      <w:r>
+        <w:rPr/>
+      </w:r>
+    </w:p>
+    <w:p>
+      <w:pPr>
+        <w:pStyle w:val="Normal"/>
+        <w:widowControl/>
+        <w:suppressAutoHyphens w:val="true"/>
+        <w:bidi w:val="0"/>
+        <w:spacing w:lineRule="auto" w:line="259" w:before="0" w:after="160"/>
+        <w:jc w:val="left"/>
+        <w:rPr/>
+      </w:pPr>
+      <w:r>
+        <w:rPr/>
+      </w:r>
+    </w:p>
     <w:sectPr>
+      <w:type w:val="nextPage"/>
       <w:pgSz w:w="11906" w:h="16838"/>
-      <w:pgMar w:top="1417" w:right="1417" w:bottom="1134" w:left="1417" w:header="0" w:footer="0" w:gutter="0"/>
-      <w:cols w:space="720"/>
-      <w:formProt w:val="0"/>
-      <w:docGrid w:linePitch="360" w:charSpace="4096"/>
+      <w:pgMar w:left="1417" w:right="1417" w:header="0" w:top="1417" w:footer="0" w:bottom="1134" w:gutter="0"/>
+      <w:pgNumType w:fmt="decimal"/>
+      <w:formProt w:val="false"/>
+      <w:textDirection w:val="lrTb"/>
+      <w:docGrid w:type="default" w:linePitch="360" w:charSpace="8192"/>
     </w:sectPr>
   </w:body>
 </w:document>
 </file>
 
-<file path=word/numbering.xml><?xml version="1.0" encoding="utf-8"?>
-<w:numbering xmlns:wpc="http://schemas.microsoft.com/office/word/2010/wordprocessingCanvas" xmlns:cx="http://schemas.microsoft.com/office/drawing/2014/chartex" xmlns:cx1="http://schemas.microsoft.com/office/drawing/2015/9/8/chartex" xmlns:cx2="http://schemas.microsoft.com/office/drawing/2015/10/21/chartex" xmlns:cx3="http://schemas.microsoft.com/office/drawing/2016/5/9/chartex" xmlns:cx4="http://schemas.microsoft.com/office/drawing/2016/5/10/chartex" xmlns:cx5="http://schemas.microsoft.com/office/drawing/2016/5/11/chartex" xmlns:cx6="http://schemas.microsoft.com/office/drawing/2016/5/12/chartex" xmlns:cx7="http://schemas.microsoft.com/office/drawing/2016/5/13/chartex" xmlns:cx8="http://schemas.microsoft.com/office/drawing/2016/5/14/chartex" xmlns:mc="http://schemas.openxmlformats.org/markup-compatibility/2006" xmlns:aink="http://schemas.microsoft.com/office/drawing/2016/ink" xmlns:am3d="http://schemas.microsoft.com/office/drawing/2017/model3d" xmlns:o="urn:schemas-microsoft-com:office:office" xmlns:r="http://schemas.openxmlformats.org/officeDocument/2006/relationships" xmlns:m="http://schemas.openxmlformats.org/officeDocument/2006/math" xmlns:v="urn:schemas-microsoft-com:vml" xmlns:wp14="http://schemas.microsoft.com/office/word/2010/wordprocessingDrawing" xmlns:wp="http://schemas.openxmlformats.org/drawingml/2006/wordprocessingDrawing" xmlns:w10="urn:schemas-microsoft-com:office:word" xmlns:w="http://schemas.openxmlformats.org/wordprocessingml/2006/main" xmlns:w14="http://schemas.microsoft.com/office/word/2010/wordml" xmlns:w15="http://schemas.microsoft.com/office/word/2012/wordml" xmlns:w16cex="http://schemas.microsoft.com/office/word/2018/wordml/cex" xmlns:w16cid="http://schemas.microsoft.com/office/word/2016/wordml/cid" xmlns:w16="http://schemas.microsoft.com/office/word/2018/wordml" xmlns:w16sdtdh="http://schemas.microsoft.com/office/word/2020/wordml/sdtdatahash" xmlns:w16se="http://schemas.microsoft.com/office/word/2015/wordml/symex" xmlns:wpg="http://schemas.microsoft.com/office/word/2010/wordprocessingGroup" xmlns:wpi="http://schemas.microsoft.com/office/word/2010/wordprocessingInk" xmlns:wne="http://schemas.microsoft.com/office/word/2006/wordml" xmlns:wps="http://schemas.microsoft.com/office/word/2010/wordprocessingShape" mc:Ignorable="w14 w15 w16se w16cid w16 w16cex w16sdtdh wp14">
-  <w:abstractNum w:abstractNumId="0" w15:restartNumberingAfterBreak="0">
-    <w:nsid w:val="57FB091A"/>
-    <w:multiLevelType w:val="hybridMultilevel"/>
-    <w:tmpl w:val="1C36ADCC"/>
-    <w:lvl w:ilvl="0" w:tplc="D5944254">
-      <w:numFmt w:val="bullet"/>
-      <w:lvlText w:val=""/>
-      <w:lvlJc w:val="left"/>
-      <w:pPr>
-        <w:ind w:left="720" w:hanging="360"/>
-      </w:pPr>
-      <w:rPr>
-        <w:rFonts w:ascii="Wingdings" w:eastAsiaTheme="minorHAnsi" w:hAnsi="Wingdings" w:cstheme="minorBidi" w:hint="default"/>
-      </w:rPr>
-    </w:lvl>
-    <w:lvl w:ilvl="1" w:tplc="08070003" w:tentative="1">
-      <w:start w:val="1"/>
-      <w:numFmt w:val="bullet"/>
-      <w:lvlText w:val="o"/>
-      <w:lvlJc w:val="left"/>
-      <w:pPr>
-        <w:ind w:left="1440" w:hanging="360"/>
-      </w:pPr>
-      <w:rPr>
-        <w:rFonts w:ascii="Courier New" w:hAnsi="Courier New" w:cs="Courier New" w:hint="default"/>
-      </w:rPr>
-    </w:lvl>
-    <w:lvl w:ilvl="2" w:tplc="08070005" w:tentative="1">
-      <w:start w:val="1"/>
-      <w:numFmt w:val="bullet"/>
-      <w:lvlText w:val=""/>
-      <w:lvlJc w:val="left"/>
-      <w:pPr>
-        <w:ind w:left="2160" w:hanging="360"/>
-      </w:pPr>
-      <w:rPr>
-        <w:rFonts w:ascii="Wingdings" w:hAnsi="Wingdings" w:hint="default"/>
-      </w:rPr>
-    </w:lvl>
-    <w:lvl w:ilvl="3" w:tplc="08070001" w:tentative="1">
-      <w:start w:val="1"/>
-      <w:numFmt w:val="bullet"/>
-      <w:lvlText w:val=""/>
-      <w:lvlJc w:val="left"/>
-      <w:pPr>
-        <w:ind w:left="2880" w:hanging="360"/>
-      </w:pPr>
-      <w:rPr>
-        <w:rFonts w:ascii="Symbol" w:hAnsi="Symbol" w:hint="default"/>
-      </w:rPr>
-    </w:lvl>
-    <w:lvl w:ilvl="4" w:tplc="08070003" w:tentative="1">
-      <w:start w:val="1"/>
-      <w:numFmt w:val="bullet"/>
-      <w:lvlText w:val="o"/>
-      <w:lvlJc w:val="left"/>
-      <w:pPr>
-        <w:ind w:left="3600" w:hanging="360"/>
-      </w:pPr>
-      <w:rPr>
-        <w:rFonts w:ascii="Courier New" w:hAnsi="Courier New" w:cs="Courier New" w:hint="default"/>
-      </w:rPr>
-    </w:lvl>
-    <w:lvl w:ilvl="5" w:tplc="08070005" w:tentative="1">
-      <w:start w:val="1"/>
-      <w:numFmt w:val="bullet"/>
-      <w:lvlText w:val=""/>
-      <w:lvlJc w:val="left"/>
-      <w:pPr>
-        <w:ind w:left="4320" w:hanging="360"/>
-      </w:pPr>
-      <w:rPr>
-        <w:rFonts w:ascii="Wingdings" w:hAnsi="Wingdings" w:hint="default"/>
-      </w:rPr>
-    </w:lvl>
-    <w:lvl w:ilvl="6" w:tplc="08070001" w:tentative="1">
-      <w:start w:val="1"/>
-      <w:numFmt w:val="bullet"/>
-      <w:lvlText w:val=""/>
-      <w:lvlJc w:val="left"/>
-      <w:pPr>
-        <w:ind w:left="5040" w:hanging="360"/>
-      </w:pPr>
-      <w:rPr>
-        <w:rFonts w:ascii="Symbol" w:hAnsi="Symbol" w:hint="default"/>
-      </w:rPr>
-    </w:lvl>
-    <w:lvl w:ilvl="7" w:tplc="08070003" w:tentative="1">
-      <w:start w:val="1"/>
-      <w:numFmt w:val="bullet"/>
-      <w:lvlText w:val="o"/>
-      <w:lvlJc w:val="left"/>
-      <w:pPr>
-        <w:ind w:left="5760" w:hanging="360"/>
-      </w:pPr>
-      <w:rPr>
-        <w:rFonts w:ascii="Courier New" w:hAnsi="Courier New" w:cs="Courier New" w:hint="default"/>
-      </w:rPr>
-    </w:lvl>
-    <w:lvl w:ilvl="8" w:tplc="08070005" w:tentative="1">
-      <w:start w:val="1"/>
-      <w:numFmt w:val="bullet"/>
-      <w:lvlText w:val=""/>
-      <w:lvlJc w:val="left"/>
-      <w:pPr>
-        <w:ind w:left="6480" w:hanging="360"/>
-      </w:pPr>
-      <w:rPr>
-        <w:rFonts w:ascii="Wingdings" w:hAnsi="Wingdings" w:hint="default"/>
-      </w:rPr>
-    </w:lvl>
-  </w:abstractNum>
-  <w:num w:numId="1">
-    <w:abstractNumId w:val="0"/>
-  </w:num>
-</w:numbering>
-</file>
-
 <file path=word/styles.xml><?xml version="1.0" encoding="utf-8"?>
-<w:styles xmlns:mc="http://schemas.openxmlformats.org/markup-compatibility/2006" xmlns:r="http://schemas.openxmlformats.org/officeDocument/2006/relationships" xmlns:w="http://schemas.openxmlformats.org/wordprocessingml/2006/main" xmlns:w14="http://schemas.microsoft.com/office/word/2010/wordml" xmlns:w15="http://schemas.microsoft.com/office/word/2012/wordml" xmlns:w16cex="http://schemas.microsoft.com/office/word/2018/wordml/cex" xmlns:w16cid="http://schemas.microsoft.com/office/word/2016/wordml/cid" xmlns:w16="http://schemas.microsoft.com/office/word/2018/wordml" xmlns:w16sdtdh="http://schemas.microsoft.com/office/word/2020/wordml/sdtdatahash" xmlns:w16se="http://schemas.microsoft.com/office/word/2015/wordml/symex" mc:Ignorable="w14 w15 w16se w16cid w16 w16cex w16sdtdh">
+<w:styles xmlns:w="http://schemas.openxmlformats.org/wordprocessingml/2006/main" xmlns:w14="http://schemas.microsoft.com/office/word/2010/wordml" xmlns:mc="http://schemas.openxmlformats.org/markup-compatibility/2006" mc:Ignorable="w14">
   <w:docDefaults>
     <w:rPrDefault>
       <w:rPr>
-        <w:rFonts w:asciiTheme="minorHAnsi" w:eastAsiaTheme="minorHAnsi" w:hAnsiTheme="minorHAnsi" w:cstheme="minorBidi"/>
+        <w:rFonts w:ascii="Calibri" w:hAnsi="Calibri" w:eastAsia="Calibri" w:cs="" w:asciiTheme="minorHAnsi" w:cstheme="minorBidi" w:eastAsiaTheme="minorHAnsi" w:hAnsiTheme="minorHAnsi"/>
         <w:sz w:val="22"/>
         <w:szCs w:val="22"/>
         <w:lang w:val="de-CH" w:eastAsia="en-US" w:bidi="ar-SA"/>
@@ -801,21 +1060,21 @@
     </w:rPrDefault>
     <w:pPrDefault>
       <w:pPr>
-        <w:suppressAutoHyphens/>
+        <w:suppressAutoHyphens w:val="true"/>
       </w:pPr>
     </w:pPrDefault>
   </w:docDefaults>
   <w:latentStyles w:defLockedState="0" w:defUIPriority="99" w:defSemiHidden="0" w:defUnhideWhenUsed="0" w:defQFormat="0" w:count="376">
     <w:lsdException w:name="Normal" w:uiPriority="0" w:qFormat="1"/>
     <w:lsdException w:name="heading 1" w:uiPriority="9" w:qFormat="1"/>
-    <w:lsdException w:name="heading 2" w:semiHidden="1" w:uiPriority="9" w:unhideWhenUsed="1" w:qFormat="1"/>
-    <w:lsdException w:name="heading 3" w:semiHidden="1" w:uiPriority="9" w:unhideWhenUsed="1" w:qFormat="1"/>
-    <w:lsdException w:name="heading 4" w:semiHidden="1" w:uiPriority="9" w:unhideWhenUsed="1" w:qFormat="1"/>
-    <w:lsdException w:name="heading 5" w:semiHidden="1" w:uiPriority="9" w:unhideWhenUsed="1" w:qFormat="1"/>
-    <w:lsdException w:name="heading 6" w:semiHidden="1" w:uiPriority="9" w:unhideWhenUsed="1" w:qFormat="1"/>
-    <w:lsdException w:name="heading 7" w:semiHidden="1" w:uiPriority="9" w:unhideWhenUsed="1" w:qFormat="1"/>
-    <w:lsdException w:name="heading 8" w:semiHidden="1" w:uiPriority="9" w:unhideWhenUsed="1" w:qFormat="1"/>
-    <w:lsdException w:name="heading 9" w:semiHidden="1" w:uiPriority="9" w:unhideWhenUsed="1" w:qFormat="1"/>
+    <w:lsdException w:name="heading 2" w:uiPriority="9" w:semiHidden="1" w:unhideWhenUsed="1" w:qFormat="1"/>
+    <w:lsdException w:name="heading 3" w:uiPriority="9" w:semiHidden="1" w:unhideWhenUsed="1" w:qFormat="1"/>
+    <w:lsdException w:name="heading 4" w:uiPriority="9" w:semiHidden="1" w:unhideWhenUsed="1" w:qFormat="1"/>
+    <w:lsdException w:name="heading 5" w:uiPriority="9" w:semiHidden="1" w:unhideWhenUsed="1" w:qFormat="1"/>
+    <w:lsdException w:name="heading 6" w:uiPriority="9" w:semiHidden="1" w:unhideWhenUsed="1" w:qFormat="1"/>
+    <w:lsdException w:name="heading 7" w:uiPriority="9" w:semiHidden="1" w:unhideWhenUsed="1" w:qFormat="1"/>
+    <w:lsdException w:name="heading 8" w:uiPriority="9" w:semiHidden="1" w:unhideWhenUsed="1" w:qFormat="1"/>
+    <w:lsdException w:name="heading 9" w:uiPriority="9" w:semiHidden="1" w:unhideWhenUsed="1" w:qFormat="1"/>
     <w:lsdException w:name="index 1" w:semiHidden="1" w:unhideWhenUsed="1"/>
     <w:lsdException w:name="index 2" w:semiHidden="1" w:unhideWhenUsed="1"/>
     <w:lsdException w:name="index 3" w:semiHidden="1" w:unhideWhenUsed="1"/>
@@ -825,22 +1084,22 @@
     <w:lsdException w:name="index 7" w:semiHidden="1" w:unhideWhenUsed="1"/>
     <w:lsdException w:name="index 8" w:semiHidden="1" w:unhideWhenUsed="1"/>
     <w:lsdException w:name="index 9" w:semiHidden="1" w:unhideWhenUsed="1"/>
-    <w:lsdException w:name="toc 1" w:semiHidden="1" w:uiPriority="39" w:unhideWhenUsed="1"/>
-    <w:lsdException w:name="toc 2" w:semiHidden="1" w:uiPriority="39" w:unhideWhenUsed="1"/>
-    <w:lsdException w:name="toc 3" w:semiHidden="1" w:uiPriority="39" w:unhideWhenUsed="1"/>
-    <w:lsdException w:name="toc 4" w:semiHidden="1" w:uiPriority="39" w:unhideWhenUsed="1"/>
-    <w:lsdException w:name="toc 5" w:semiHidden="1" w:uiPriority="39" w:unhideWhenUsed="1"/>
-    <w:lsdException w:name="toc 6" w:semiHidden="1" w:uiPriority="39" w:unhideWhenUsed="1"/>
-    <w:lsdException w:name="toc 7" w:semiHidden="1" w:uiPriority="39" w:unhideWhenUsed="1"/>
-    <w:lsdException w:name="toc 8" w:semiHidden="1" w:uiPriority="39" w:unhideWhenUsed="1"/>
-    <w:lsdException w:name="toc 9" w:semiHidden="1" w:uiPriority="39" w:unhideWhenUsed="1"/>
+    <w:lsdException w:name="toc 1" w:uiPriority="39" w:semiHidden="1" w:unhideWhenUsed="1"/>
+    <w:lsdException w:name="toc 2" w:uiPriority="39" w:semiHidden="1" w:unhideWhenUsed="1"/>
+    <w:lsdException w:name="toc 3" w:uiPriority="39" w:semiHidden="1" w:unhideWhenUsed="1"/>
+    <w:lsdException w:name="toc 4" w:uiPriority="39" w:semiHidden="1" w:unhideWhenUsed="1"/>
+    <w:lsdException w:name="toc 5" w:uiPriority="39" w:semiHidden="1" w:unhideWhenUsed="1"/>
+    <w:lsdException w:name="toc 6" w:uiPriority="39" w:semiHidden="1" w:unhideWhenUsed="1"/>
+    <w:lsdException w:name="toc 7" w:uiPriority="39" w:semiHidden="1" w:unhideWhenUsed="1"/>
+    <w:lsdException w:name="toc 8" w:uiPriority="39" w:semiHidden="1" w:unhideWhenUsed="1"/>
+    <w:lsdException w:name="toc 9" w:uiPriority="39" w:semiHidden="1" w:unhideWhenUsed="1"/>
     <w:lsdException w:name="Normal Indent" w:semiHidden="1" w:unhideWhenUsed="1"/>
     <w:lsdException w:name="footnote text" w:semiHidden="1" w:unhideWhenUsed="1"/>
     <w:lsdException w:name="annotation text" w:semiHidden="1" w:unhideWhenUsed="1"/>
     <w:lsdException w:name="header" w:semiHidden="1" w:unhideWhenUsed="1"/>
     <w:lsdException w:name="footer" w:semiHidden="1" w:unhideWhenUsed="1"/>
     <w:lsdException w:name="index heading" w:semiHidden="1" w:unhideWhenUsed="1"/>
-    <w:lsdException w:name="caption" w:semiHidden="1" w:uiPriority="35" w:unhideWhenUsed="1" w:qFormat="1"/>
+    <w:lsdException w:name="caption" w:uiPriority="35" w:semiHidden="1" w:unhideWhenUsed="1" w:qFormat="1"/>
     <w:lsdException w:name="table of figures" w:semiHidden="1" w:unhideWhenUsed="1"/>
     <w:lsdException w:name="envelope address" w:semiHidden="1" w:unhideWhenUsed="1"/>
     <w:lsdException w:name="envelope return" w:semiHidden="1" w:unhideWhenUsed="1"/>
@@ -871,7 +1130,7 @@
     <w:lsdException w:name="Title" w:uiPriority="10" w:qFormat="1"/>
     <w:lsdException w:name="Closing" w:semiHidden="1" w:unhideWhenUsed="1"/>
     <w:lsdException w:name="Signature" w:semiHidden="1" w:unhideWhenUsed="1"/>
-    <w:lsdException w:name="Default Paragraph Font" w:semiHidden="1" w:uiPriority="1" w:unhideWhenUsed="1"/>
+    <w:lsdException w:name="Default Paragraph Font" w:uiPriority="1" w:semiHidden="1" w:unhideWhenUsed="1"/>
     <w:lsdException w:name="Body Text" w:semiHidden="1" w:unhideWhenUsed="1"/>
     <w:lsdException w:name="Body Text Indent" w:semiHidden="1" w:unhideWhenUsed="1"/>
     <w:lsdException w:name="List Continue" w:semiHidden="1" w:unhideWhenUsed="1"/>
@@ -1071,8 +1330,8 @@
     <w:lsdException w:name="Subtle Reference" w:uiPriority="31" w:qFormat="1"/>
     <w:lsdException w:name="Intense Reference" w:uiPriority="32" w:qFormat="1"/>
     <w:lsdException w:name="Book Title" w:uiPriority="33" w:qFormat="1"/>
-    <w:lsdException w:name="Bibliography" w:semiHidden="1" w:uiPriority="37" w:unhideWhenUsed="1"/>
-    <w:lsdException w:name="TOC Heading" w:semiHidden="1" w:uiPriority="39" w:unhideWhenUsed="1" w:qFormat="1"/>
+    <w:lsdException w:name="Bibliography" w:uiPriority="37" w:semiHidden="1" w:unhideWhenUsed="1"/>
+    <w:lsdException w:name="TOC Heading" w:uiPriority="39" w:semiHidden="1" w:unhideWhenUsed="1" w:qFormat="1"/>
     <w:lsdException w:name="Plain Table 1" w:uiPriority="41"/>
     <w:lsdException w:name="Plain Table 2" w:uiPriority="42"/>
     <w:lsdException w:name="Plain Table 3" w:uiPriority="43"/>
@@ -1183,247 +1442,237 @@
     <w:lsdException w:name="Unresolved Mention" w:semiHidden="1" w:unhideWhenUsed="1"/>
     <w:lsdException w:name="Smart Link" w:semiHidden="1" w:unhideWhenUsed="1"/>
   </w:latentStyles>
-  <w:style w:type="paragraph" w:default="1" w:styleId="Normal">
+  <w:style w:type="paragraph" w:styleId="Normal" w:default="1">
     <w:name w:val="Normal"/>
     <w:qFormat/>
-    <w:rsid w:val="00D83ABF"/>
+    <w:rsid w:val="00d83abf"/>
     <w:pPr>
-      <w:spacing w:after="160" w:line="259" w:lineRule="auto"/>
+      <w:widowControl/>
+      <w:suppressAutoHyphens w:val="true"/>
+      <w:bidi w:val="0"/>
+      <w:spacing w:lineRule="auto" w:line="259" w:before="0" w:after="160"/>
+      <w:jc w:val="left"/>
     </w:pPr>
     <w:rPr>
-      <w:rFonts w:ascii="Montserrat" w:hAnsi="Montserrat"/>
+      <w:rFonts w:ascii="Montserrat" w:hAnsi="Montserrat" w:eastAsia="Calibri" w:cs="" w:cstheme="minorBidi" w:eastAsiaTheme="minorHAnsi"/>
+      <w:color w:val="auto"/>
+      <w:kern w:val="0"/>
+      <w:sz w:val="22"/>
+      <w:szCs w:val="22"/>
+      <w:lang w:val="de-CH" w:eastAsia="en-US" w:bidi="ar-SA"/>
     </w:rPr>
   </w:style>
   <w:style w:type="paragraph" w:styleId="Heading1">
-    <w:name w:val="heading 1"/>
+    <w:name w:val="Heading 1"/>
     <w:basedOn w:val="Normal"/>
     <w:next w:val="Normal"/>
     <w:link w:val="Heading1Char"/>
     <w:uiPriority w:val="9"/>
     <w:qFormat/>
-    <w:rsid w:val="00D83ABF"/>
+    <w:rsid w:val="00d83abf"/>
     <w:pPr>
-      <w:keepNext/>
+      <w:keepNext w:val="true"/>
       <w:keepLines/>
       <w:spacing w:before="240" w:after="0"/>
       <w:outlineLvl w:val="0"/>
     </w:pPr>
     <w:rPr>
-      <w:rFonts w:ascii="Montserrat ExtraLight" w:eastAsiaTheme="majorEastAsia" w:hAnsi="Montserrat ExtraLight" w:cstheme="majorBidi"/>
-      <w:color w:val="2F5496" w:themeColor="accent1" w:themeShade="BF"/>
+      <w:rFonts w:ascii="Montserrat ExtraLight" w:hAnsi="Montserrat ExtraLight" w:eastAsia="" w:cs="" w:cstheme="majorBidi" w:eastAsiaTheme="majorEastAsia"/>
+      <w:color w:val="2F5496" w:themeColor="accent1" w:themeShade="bf"/>
       <w:sz w:val="32"/>
       <w:szCs w:val="32"/>
     </w:rPr>
   </w:style>
   <w:style w:type="paragraph" w:styleId="Heading2">
-    <w:name w:val="heading 2"/>
+    <w:name w:val="Heading 2"/>
     <w:basedOn w:val="Normal"/>
     <w:next w:val="Normal"/>
     <w:link w:val="Heading2Char"/>
     <w:uiPriority w:val="9"/>
     <w:unhideWhenUsed/>
     <w:qFormat/>
-    <w:rsid w:val="00D83ABF"/>
+    <w:rsid w:val="00d83abf"/>
     <w:pPr>
-      <w:keepNext/>
+      <w:keepNext w:val="true"/>
       <w:keepLines/>
       <w:spacing w:before="40" w:after="0"/>
       <w:outlineLvl w:val="1"/>
     </w:pPr>
     <w:rPr>
-      <w:rFonts w:ascii="Montserrat Light" w:eastAsiaTheme="majorEastAsia" w:hAnsi="Montserrat Light" w:cstheme="majorBidi"/>
-      <w:color w:val="2F5496" w:themeColor="accent1" w:themeShade="BF"/>
+      <w:rFonts w:ascii="Montserrat Light" w:hAnsi="Montserrat Light" w:eastAsia="" w:cs="" w:cstheme="majorBidi" w:eastAsiaTheme="majorEastAsia"/>
+      <w:color w:val="2F5496" w:themeColor="accent1" w:themeShade="bf"/>
       <w:sz w:val="26"/>
       <w:szCs w:val="26"/>
     </w:rPr>
   </w:style>
   <w:style w:type="paragraph" w:styleId="Heading3">
-    <w:name w:val="heading 3"/>
+    <w:name w:val="Heading 3"/>
     <w:basedOn w:val="Normal"/>
     <w:next w:val="Normal"/>
     <w:link w:val="Heading3Char"/>
     <w:uiPriority w:val="9"/>
     <w:unhideWhenUsed/>
     <w:qFormat/>
-    <w:rsid w:val="00D83ABF"/>
+    <w:rsid w:val="00d83abf"/>
     <w:pPr>
-      <w:keepNext/>
+      <w:keepNext w:val="true"/>
       <w:keepLines/>
       <w:spacing w:before="40" w:after="0"/>
       <w:outlineLvl w:val="2"/>
     </w:pPr>
     <w:rPr>
-      <w:rFonts w:ascii="Montserrat ExtraLight" w:eastAsiaTheme="majorEastAsia" w:hAnsi="Montserrat ExtraLight" w:cstheme="majorBidi"/>
+      <w:rFonts w:ascii="Montserrat ExtraLight" w:hAnsi="Montserrat ExtraLight" w:eastAsia="" w:cs="" w:cstheme="majorBidi" w:eastAsiaTheme="majorEastAsia"/>
       <w:i/>
-      <w:color w:val="1F3763" w:themeColor="accent1" w:themeShade="7F"/>
+      <w:color w:val="1F3763" w:themeColor="accent1" w:themeShade="7f"/>
       <w:sz w:val="24"/>
       <w:szCs w:val="24"/>
     </w:rPr>
   </w:style>
   <w:style w:type="paragraph" w:styleId="Heading4">
-    <w:name w:val="heading 4"/>
+    <w:name w:val="Heading 4"/>
     <w:basedOn w:val="Normal"/>
     <w:next w:val="Normal"/>
     <w:link w:val="Heading4Char"/>
     <w:uiPriority w:val="9"/>
     <w:unhideWhenUsed/>
     <w:qFormat/>
-    <w:rsid w:val="00D83ABF"/>
+    <w:rsid w:val="00d83abf"/>
     <w:pPr>
-      <w:keepNext/>
+      <w:keepNext w:val="true"/>
       <w:keepLines/>
       <w:spacing w:before="40" w:after="0"/>
       <w:outlineLvl w:val="3"/>
     </w:pPr>
     <w:rPr>
-      <w:rFonts w:ascii="Montserrat Light" w:eastAsiaTheme="majorEastAsia" w:hAnsi="Montserrat Light" w:cstheme="majorBidi"/>
+      <w:rFonts w:ascii="Montserrat Light" w:hAnsi="Montserrat Light" w:eastAsia="" w:cs="" w:cstheme="majorBidi" w:eastAsiaTheme="majorEastAsia"/>
       <w:i/>
       <w:iCs/>
-      <w:color w:val="2F5496" w:themeColor="accent1" w:themeShade="BF"/>
+      <w:color w:val="2F5496" w:themeColor="accent1" w:themeShade="bf"/>
     </w:rPr>
   </w:style>
   <w:style w:type="paragraph" w:styleId="Heading5">
-    <w:name w:val="heading 5"/>
+    <w:name w:val="Heading 5"/>
     <w:basedOn w:val="Normal"/>
     <w:next w:val="Normal"/>
     <w:link w:val="Heading5Char"/>
     <w:uiPriority w:val="9"/>
     <w:unhideWhenUsed/>
     <w:qFormat/>
-    <w:rsid w:val="00D83ABF"/>
+    <w:rsid w:val="00d83abf"/>
     <w:pPr>
-      <w:keepNext/>
+      <w:keepNext w:val="true"/>
       <w:keepLines/>
       <w:spacing w:before="40" w:after="0"/>
       <w:outlineLvl w:val="4"/>
     </w:pPr>
     <w:rPr>
-      <w:rFonts w:ascii="Montserrat ExtraLight" w:eastAsiaTheme="majorEastAsia" w:hAnsi="Montserrat ExtraLight" w:cstheme="majorBidi"/>
-      <w:color w:val="2F5496" w:themeColor="accent1" w:themeShade="BF"/>
+      <w:rFonts w:ascii="Montserrat ExtraLight" w:hAnsi="Montserrat ExtraLight" w:eastAsia="" w:cs="" w:cstheme="majorBidi" w:eastAsiaTheme="majorEastAsia"/>
+      <w:color w:val="2F5496" w:themeColor="accent1" w:themeShade="bf"/>
     </w:rPr>
   </w:style>
   <w:style w:type="paragraph" w:styleId="Heading6">
-    <w:name w:val="heading 6"/>
+    <w:name w:val="Heading 6"/>
     <w:basedOn w:val="Normal"/>
     <w:next w:val="Normal"/>
     <w:link w:val="Heading6Char"/>
     <w:uiPriority w:val="9"/>
     <w:unhideWhenUsed/>
     <w:qFormat/>
-    <w:rsid w:val="00D83ABF"/>
+    <w:rsid w:val="00d83abf"/>
     <w:pPr>
-      <w:keepNext/>
+      <w:keepNext w:val="true"/>
       <w:keepLines/>
       <w:spacing w:before="40" w:after="0"/>
       <w:outlineLvl w:val="5"/>
     </w:pPr>
     <w:rPr>
-      <w:rFonts w:ascii="Montserrat Light" w:eastAsiaTheme="majorEastAsia" w:hAnsi="Montserrat Light" w:cstheme="majorBidi"/>
-      <w:color w:val="1F3763" w:themeColor="accent1" w:themeShade="7F"/>
+      <w:rFonts w:ascii="Montserrat Light" w:hAnsi="Montserrat Light" w:eastAsia="" w:cs="" w:cstheme="majorBidi" w:eastAsiaTheme="majorEastAsia"/>
+      <w:color w:val="1F3763" w:themeColor="accent1" w:themeShade="7f"/>
     </w:rPr>
   </w:style>
   <w:style w:type="paragraph" w:styleId="Heading7">
-    <w:name w:val="heading 7"/>
+    <w:name w:val="Heading 7"/>
     <w:basedOn w:val="Normal"/>
     <w:next w:val="Normal"/>
     <w:link w:val="Heading7Char"/>
     <w:uiPriority w:val="9"/>
     <w:unhideWhenUsed/>
     <w:qFormat/>
-    <w:rsid w:val="00D83ABF"/>
+    <w:rsid w:val="00d83abf"/>
     <w:pPr>
-      <w:keepNext/>
+      <w:keepNext w:val="true"/>
       <w:keepLines/>
       <w:spacing w:before="40" w:after="0"/>
       <w:outlineLvl w:val="6"/>
     </w:pPr>
     <w:rPr>
-      <w:rFonts w:ascii="Montserrat ExtraLight" w:eastAsiaTheme="majorEastAsia" w:hAnsi="Montserrat ExtraLight" w:cstheme="majorBidi"/>
+      <w:rFonts w:ascii="Montserrat ExtraLight" w:hAnsi="Montserrat ExtraLight" w:eastAsia="" w:cs="" w:cstheme="majorBidi" w:eastAsiaTheme="majorEastAsia"/>
       <w:i/>
       <w:iCs/>
-      <w:color w:val="1F3763" w:themeColor="accent1" w:themeShade="7F"/>
+      <w:color w:val="1F3763" w:themeColor="accent1" w:themeShade="7f"/>
     </w:rPr>
   </w:style>
   <w:style w:type="paragraph" w:styleId="Heading8">
-    <w:name w:val="heading 8"/>
+    <w:name w:val="Heading 8"/>
     <w:basedOn w:val="Normal"/>
     <w:next w:val="Normal"/>
     <w:link w:val="Heading8Char"/>
     <w:uiPriority w:val="9"/>
     <w:unhideWhenUsed/>
     <w:qFormat/>
-    <w:rsid w:val="00D83ABF"/>
+    <w:rsid w:val="00d83abf"/>
     <w:pPr>
-      <w:keepNext/>
+      <w:keepNext w:val="true"/>
       <w:keepLines/>
       <w:spacing w:before="40" w:after="0"/>
       <w:outlineLvl w:val="7"/>
     </w:pPr>
     <w:rPr>
-      <w:rFonts w:ascii="Montserrat Light" w:eastAsiaTheme="majorEastAsia" w:hAnsi="Montserrat Light" w:cstheme="majorBidi"/>
+      <w:rFonts w:ascii="Montserrat Light" w:hAnsi="Montserrat Light" w:eastAsia="" w:cs="" w:cstheme="majorBidi" w:eastAsiaTheme="majorEastAsia"/>
       <w:i/>
-      <w:color w:val="272727" w:themeColor="text1" w:themeTint="D8"/>
+      <w:color w:val="272727" w:themeColor="text1" w:themeTint="d8"/>
       <w:szCs w:val="21"/>
     </w:rPr>
   </w:style>
   <w:style w:type="paragraph" w:styleId="Heading9">
-    <w:name w:val="heading 9"/>
+    <w:name w:val="Heading 9"/>
     <w:basedOn w:val="Normal"/>
     <w:next w:val="Normal"/>
     <w:link w:val="Heading9Char"/>
     <w:uiPriority w:val="9"/>
     <w:unhideWhenUsed/>
     <w:qFormat/>
-    <w:rsid w:val="00D83ABF"/>
+    <w:rsid w:val="00d83abf"/>
     <w:pPr>
-      <w:keepNext/>
+      <w:keepNext w:val="true"/>
       <w:keepLines/>
       <w:spacing w:before="40" w:after="0"/>
       <w:outlineLvl w:val="8"/>
     </w:pPr>
     <w:rPr>
-      <w:rFonts w:ascii="Montserrat ExtraLight" w:eastAsiaTheme="majorEastAsia" w:hAnsi="Montserrat ExtraLight" w:cstheme="majorBidi"/>
+      <w:rFonts w:ascii="Montserrat ExtraLight" w:hAnsi="Montserrat ExtraLight" w:eastAsia="" w:cs="" w:cstheme="majorBidi" w:eastAsiaTheme="majorEastAsia"/>
       <w:iCs/>
-      <w:color w:val="272727" w:themeColor="text1" w:themeTint="D8"/>
+      <w:color w:val="272727" w:themeColor="text1" w:themeTint="d8"/>
       <w:szCs w:val="21"/>
     </w:rPr>
   </w:style>
-  <w:style w:type="character" w:default="1" w:styleId="DefaultParagraphFont">
+  <w:style w:type="character" w:styleId="DefaultParagraphFont" w:default="1">
     <w:name w:val="Default Paragraph Font"/>
     <w:uiPriority w:val="1"/>
     <w:semiHidden/>
     <w:unhideWhenUsed/>
-  </w:style>
-  <w:style w:type="table" w:default="1" w:styleId="TableNormal">
-    <w:name w:val="Normal Table"/>
-    <w:uiPriority w:val="99"/>
-    <w:semiHidden/>
-    <w:unhideWhenUsed/>
-    <w:tblPr>
-      <w:tblInd w:w="0" w:type="dxa"/>
-      <w:tblCellMar>
-        <w:top w:w="0" w:type="dxa"/>
-        <w:left w:w="108" w:type="dxa"/>
-        <w:bottom w:w="0" w:type="dxa"/>
-        <w:right w:w="108" w:type="dxa"/>
-      </w:tblCellMar>
-    </w:tblPr>
-  </w:style>
-  <w:style w:type="numbering" w:default="1" w:styleId="NoList">
-    <w:name w:val="No List"/>
-    <w:uiPriority w:val="99"/>
-    <w:semiHidden/>
-    <w:unhideWhenUsed/>
-  </w:style>
-  <w:style w:type="character" w:customStyle="1" w:styleId="TitleChar">
+    <w:qFormat/>
+    <w:rPr/>
+  </w:style>
+  <w:style w:type="character" w:styleId="TitleChar" w:customStyle="1">
     <w:name w:val="Title Char"/>
     <w:basedOn w:val="DefaultParagraphFont"/>
     <w:link w:val="Title"/>
     <w:uiPriority w:val="10"/>
     <w:qFormat/>
-    <w:rsid w:val="00D83ABF"/>
-    <w:rPr>
-      <w:rFonts w:ascii="Montserrat SemiBold" w:eastAsiaTheme="majorEastAsia" w:hAnsi="Montserrat SemiBold" w:cstheme="majorBidi"/>
+    <w:rsid w:val="00d83abf"/>
+    <w:rPr>
+      <w:rFonts w:ascii="Montserrat SemiBold" w:hAnsi="Montserrat SemiBold" w:eastAsia="" w:cs="" w:cstheme="majorBidi" w:eastAsiaTheme="majorEastAsia"/>
       <w:b/>
       <w:spacing w:val="-10"/>
       <w:kern w:val="2"/>
@@ -1431,44 +1680,44 @@
       <w:szCs w:val="56"/>
     </w:rPr>
   </w:style>
-  <w:style w:type="character" w:customStyle="1" w:styleId="Heading1Char">
+  <w:style w:type="character" w:styleId="Heading1Char" w:customStyle="1">
     <w:name w:val="Heading 1 Char"/>
     <w:basedOn w:val="DefaultParagraphFont"/>
     <w:link w:val="Heading1"/>
     <w:uiPriority w:val="9"/>
     <w:qFormat/>
-    <w:rsid w:val="00D83ABF"/>
-    <w:rPr>
-      <w:rFonts w:ascii="Montserrat ExtraLight" w:eastAsiaTheme="majorEastAsia" w:hAnsi="Montserrat ExtraLight" w:cstheme="majorBidi"/>
-      <w:color w:val="2F5496" w:themeColor="accent1" w:themeShade="BF"/>
+    <w:rsid w:val="00d83abf"/>
+    <w:rPr>
+      <w:rFonts w:ascii="Montserrat ExtraLight" w:hAnsi="Montserrat ExtraLight" w:eastAsia="" w:cs="" w:cstheme="majorBidi" w:eastAsiaTheme="majorEastAsia"/>
+      <w:color w:val="2F5496" w:themeColor="accent1" w:themeShade="bf"/>
       <w:sz w:val="32"/>
       <w:szCs w:val="32"/>
     </w:rPr>
   </w:style>
-  <w:style w:type="character" w:customStyle="1" w:styleId="Heading2Char">
+  <w:style w:type="character" w:styleId="Heading2Char" w:customStyle="1">
     <w:name w:val="Heading 2 Char"/>
     <w:basedOn w:val="DefaultParagraphFont"/>
     <w:link w:val="Heading2"/>
     <w:uiPriority w:val="9"/>
     <w:qFormat/>
-    <w:rsid w:val="00D83ABF"/>
-    <w:rPr>
-      <w:rFonts w:ascii="Montserrat Light" w:eastAsiaTheme="majorEastAsia" w:hAnsi="Montserrat Light" w:cstheme="majorBidi"/>
-      <w:color w:val="2F5496" w:themeColor="accent1" w:themeShade="BF"/>
+    <w:rsid w:val="00d83abf"/>
+    <w:rPr>
+      <w:rFonts w:ascii="Montserrat Light" w:hAnsi="Montserrat Light" w:eastAsia="" w:cs="" w:cstheme="majorBidi" w:eastAsiaTheme="majorEastAsia"/>
+      <w:color w:val="2F5496" w:themeColor="accent1" w:themeShade="bf"/>
       <w:sz w:val="26"/>
       <w:szCs w:val="26"/>
     </w:rPr>
   </w:style>
-  <w:style w:type="character" w:customStyle="1" w:styleId="SubtitleChar">
+  <w:style w:type="character" w:styleId="SubtitleChar" w:customStyle="1">
     <w:name w:val="Subtitle Char"/>
     <w:basedOn w:val="DefaultParagraphFont"/>
     <w:link w:val="Subtitle"/>
     <w:uiPriority w:val="11"/>
     <w:qFormat/>
-    <w:rsid w:val="00C047AC"/>
-    <w:rPr>
-      <w:rFonts w:ascii="Montserrat Medium" w:eastAsiaTheme="minorEastAsia" w:hAnsi="Montserrat Medium"/>
-      <w:color w:val="5A5A5A" w:themeColor="text1" w:themeTint="A5"/>
+    <w:rsid w:val="00c047ac"/>
+    <w:rPr>
+      <w:rFonts w:ascii="Montserrat Medium" w:hAnsi="Montserrat Medium" w:eastAsia="" w:eastAsiaTheme="minorEastAsia"/>
+      <w:color w:val="5A5A5A" w:themeColor="text1" w:themeTint="a5"/>
       <w:spacing w:val="15"/>
     </w:rPr>
   </w:style>
@@ -1477,13 +1726,13 @@
     <w:basedOn w:val="DefaultParagraphFont"/>
     <w:uiPriority w:val="19"/>
     <w:qFormat/>
-    <w:rsid w:val="00C047AC"/>
+    <w:rsid w:val="00c047ac"/>
     <w:rPr>
       <w:rFonts w:ascii="Montserrat Thin" w:hAnsi="Montserrat Thin"/>
-      <w:b w:val="0"/>
+      <w:b w:val="false"/>
       <w:i/>
       <w:iCs/>
-      <w:color w:val="404040" w:themeColor="text1" w:themeTint="BF"/>
+      <w:color w:val="404040" w:themeColor="text1" w:themeTint="bf"/>
     </w:rPr>
   </w:style>
   <w:style w:type="character" w:styleId="Emphasis">
@@ -1491,7 +1740,7 @@
     <w:basedOn w:val="DefaultParagraphFont"/>
     <w:uiPriority w:val="20"/>
     <w:qFormat/>
-    <w:rsid w:val="00C047AC"/>
+    <w:rsid w:val="00c047ac"/>
     <w:rPr>
       <w:rFonts w:ascii="Montserrat Thin" w:hAnsi="Montserrat Thin"/>
       <w:b/>
@@ -1504,7 +1753,7 @@
     <w:basedOn w:val="DefaultParagraphFont"/>
     <w:uiPriority w:val="21"/>
     <w:qFormat/>
-    <w:rsid w:val="003C4859"/>
+    <w:rsid w:val="003c4859"/>
     <w:rPr>
       <w:rFonts w:ascii="Montserrat Thin" w:hAnsi="Montserrat Thin"/>
       <w:b/>
@@ -1519,7 +1768,7 @@
     <w:basedOn w:val="DefaultParagraphFont"/>
     <w:uiPriority w:val="22"/>
     <w:qFormat/>
-    <w:rsid w:val="003C4859"/>
+    <w:rsid w:val="003c4859"/>
     <w:rPr>
       <w:rFonts w:ascii="Montserrat ExtraBold" w:hAnsi="Montserrat ExtraBold"/>
       <w:b/>
@@ -1531,13 +1780,13 @@
     <w:basedOn w:val="DefaultParagraphFont"/>
     <w:uiPriority w:val="31"/>
     <w:qFormat/>
-    <w:rsid w:val="003C4859"/>
+    <w:rsid w:val="003c4859"/>
     <w:rPr>
       <w:rFonts w:ascii="Montserrat Thin" w:hAnsi="Montserrat Thin"/>
-      <w:b w:val="0"/>
-      <w:i w:val="0"/>
+      <w:b w:val="false"/>
+      <w:i w:val="false"/>
       <w:smallCaps/>
-      <w:color w:val="5A5A5A" w:themeColor="text1" w:themeTint="A5"/>
+      <w:color w:val="5A5A5A" w:themeColor="text1" w:themeTint="a5"/>
     </w:rPr>
   </w:style>
   <w:style w:type="character" w:styleId="IntenseReference">
@@ -1545,7 +1794,7 @@
     <w:basedOn w:val="DefaultParagraphFont"/>
     <w:uiPriority w:val="32"/>
     <w:qFormat/>
-    <w:rsid w:val="003C4859"/>
+    <w:rsid w:val="003c4859"/>
     <w:rPr>
       <w:rFonts w:ascii="Montserrat Thin" w:hAnsi="Montserrat Thin"/>
       <w:b/>
@@ -1561,7 +1810,7 @@
     <w:basedOn w:val="DefaultParagraphFont"/>
     <w:uiPriority w:val="33"/>
     <w:qFormat/>
-    <w:rsid w:val="003C4859"/>
+    <w:rsid w:val="003c4859"/>
     <w:rPr>
       <w:rFonts w:ascii="Montserrat Medium" w:hAnsi="Montserrat Medium"/>
       <w:b/>
@@ -1571,176 +1820,179 @@
       <w:spacing w:val="5"/>
     </w:rPr>
   </w:style>
-  <w:style w:type="character" w:customStyle="1" w:styleId="QuoteChar">
+  <w:style w:type="character" w:styleId="QuoteChar" w:customStyle="1">
     <w:name w:val="Quote Char"/>
     <w:basedOn w:val="DefaultParagraphFont"/>
     <w:link w:val="Quote"/>
     <w:uiPriority w:val="29"/>
     <w:qFormat/>
-    <w:rsid w:val="003C4859"/>
+    <w:rsid w:val="003c4859"/>
     <w:rPr>
       <w:rFonts w:ascii="Montserrat Light" w:hAnsi="Montserrat Light"/>
       <w:b/>
       <w:i/>
       <w:iCs/>
-      <w:color w:val="404040" w:themeColor="text1" w:themeTint="BF"/>
-    </w:rPr>
-  </w:style>
-  <w:style w:type="character" w:styleId="Hyperlink">
+      <w:color w:val="404040" w:themeColor="text1" w:themeTint="bf"/>
+    </w:rPr>
+  </w:style>
+  <w:style w:type="character" w:styleId="InternetLink">
     <w:name w:val="Hyperlink"/>
     <w:basedOn w:val="DefaultParagraphFont"/>
     <w:uiPriority w:val="99"/>
     <w:unhideWhenUsed/>
-    <w:rsid w:val="00BD2240"/>
+    <w:rsid w:val="00bd2240"/>
     <w:rPr>
       <w:color w:val="0563C1" w:themeColor="hyperlink"/>
       <w:u w:val="single"/>
     </w:rPr>
   </w:style>
-  <w:style w:type="character" w:customStyle="1" w:styleId="Heading3Char">
+  <w:style w:type="character" w:styleId="Heading3Char" w:customStyle="1">
     <w:name w:val="Heading 3 Char"/>
     <w:basedOn w:val="DefaultParagraphFont"/>
     <w:link w:val="Heading3"/>
     <w:uiPriority w:val="9"/>
     <w:qFormat/>
-    <w:rsid w:val="00D83ABF"/>
-    <w:rPr>
-      <w:rFonts w:ascii="Montserrat ExtraLight" w:eastAsiaTheme="majorEastAsia" w:hAnsi="Montserrat ExtraLight" w:cstheme="majorBidi"/>
+    <w:rsid w:val="00d83abf"/>
+    <w:rPr>
+      <w:rFonts w:ascii="Montserrat ExtraLight" w:hAnsi="Montserrat ExtraLight" w:eastAsia="" w:cs="" w:cstheme="majorBidi" w:eastAsiaTheme="majorEastAsia"/>
       <w:i/>
-      <w:color w:val="1F3763" w:themeColor="accent1" w:themeShade="7F"/>
+      <w:color w:val="1F3763" w:themeColor="accent1" w:themeShade="7f"/>
       <w:sz w:val="24"/>
       <w:szCs w:val="24"/>
     </w:rPr>
   </w:style>
-  <w:style w:type="character" w:customStyle="1" w:styleId="Heading4Char">
+  <w:style w:type="character" w:styleId="Heading4Char" w:customStyle="1">
     <w:name w:val="Heading 4 Char"/>
     <w:basedOn w:val="DefaultParagraphFont"/>
     <w:link w:val="Heading4"/>
     <w:uiPriority w:val="9"/>
     <w:qFormat/>
-    <w:rsid w:val="00D83ABF"/>
-    <w:rPr>
-      <w:rFonts w:ascii="Montserrat Light" w:eastAsiaTheme="majorEastAsia" w:hAnsi="Montserrat Light" w:cstheme="majorBidi"/>
+    <w:rsid w:val="00d83abf"/>
+    <w:rPr>
+      <w:rFonts w:ascii="Montserrat Light" w:hAnsi="Montserrat Light" w:eastAsia="" w:cs="" w:cstheme="majorBidi" w:eastAsiaTheme="majorEastAsia"/>
       <w:i/>
       <w:iCs/>
-      <w:color w:val="2F5496" w:themeColor="accent1" w:themeShade="BF"/>
-    </w:rPr>
-  </w:style>
-  <w:style w:type="character" w:customStyle="1" w:styleId="Heading5Char">
+      <w:color w:val="2F5496" w:themeColor="accent1" w:themeShade="bf"/>
+    </w:rPr>
+  </w:style>
+  <w:style w:type="character" w:styleId="Heading5Char" w:customStyle="1">
     <w:name w:val="Heading 5 Char"/>
     <w:basedOn w:val="DefaultParagraphFont"/>
     <w:link w:val="Heading5"/>
     <w:uiPriority w:val="9"/>
     <w:qFormat/>
-    <w:rsid w:val="00D83ABF"/>
-    <w:rPr>
-      <w:rFonts w:ascii="Montserrat ExtraLight" w:eastAsiaTheme="majorEastAsia" w:hAnsi="Montserrat ExtraLight" w:cstheme="majorBidi"/>
-      <w:color w:val="2F5496" w:themeColor="accent1" w:themeShade="BF"/>
-    </w:rPr>
-  </w:style>
-  <w:style w:type="character" w:customStyle="1" w:styleId="Heading6Char">
+    <w:rsid w:val="00d83abf"/>
+    <w:rPr>
+      <w:rFonts w:ascii="Montserrat ExtraLight" w:hAnsi="Montserrat ExtraLight" w:eastAsia="" w:cs="" w:cstheme="majorBidi" w:eastAsiaTheme="majorEastAsia"/>
+      <w:color w:val="2F5496" w:themeColor="accent1" w:themeShade="bf"/>
+    </w:rPr>
+  </w:style>
+  <w:style w:type="character" w:styleId="Heading6Char" w:customStyle="1">
     <w:name w:val="Heading 6 Char"/>
     <w:basedOn w:val="DefaultParagraphFont"/>
     <w:link w:val="Heading6"/>
     <w:uiPriority w:val="9"/>
     <w:qFormat/>
-    <w:rsid w:val="00D83ABF"/>
-    <w:rPr>
-      <w:rFonts w:ascii="Montserrat Light" w:eastAsiaTheme="majorEastAsia" w:hAnsi="Montserrat Light" w:cstheme="majorBidi"/>
-      <w:color w:val="1F3763" w:themeColor="accent1" w:themeShade="7F"/>
-    </w:rPr>
-  </w:style>
-  <w:style w:type="character" w:customStyle="1" w:styleId="Heading7Char">
+    <w:rsid w:val="00d83abf"/>
+    <w:rPr>
+      <w:rFonts w:ascii="Montserrat Light" w:hAnsi="Montserrat Light" w:eastAsia="" w:cs="" w:cstheme="majorBidi" w:eastAsiaTheme="majorEastAsia"/>
+      <w:color w:val="1F3763" w:themeColor="accent1" w:themeShade="7f"/>
+    </w:rPr>
+  </w:style>
+  <w:style w:type="character" w:styleId="Heading7Char" w:customStyle="1">
     <w:name w:val="Heading 7 Char"/>
     <w:basedOn w:val="DefaultParagraphFont"/>
     <w:link w:val="Heading7"/>
     <w:uiPriority w:val="9"/>
     <w:qFormat/>
-    <w:rsid w:val="00D83ABF"/>
-    <w:rPr>
-      <w:rFonts w:ascii="Montserrat ExtraLight" w:eastAsiaTheme="majorEastAsia" w:hAnsi="Montserrat ExtraLight" w:cstheme="majorBidi"/>
+    <w:rsid w:val="00d83abf"/>
+    <w:rPr>
+      <w:rFonts w:ascii="Montserrat ExtraLight" w:hAnsi="Montserrat ExtraLight" w:eastAsia="" w:cs="" w:cstheme="majorBidi" w:eastAsiaTheme="majorEastAsia"/>
       <w:i/>
       <w:iCs/>
-      <w:color w:val="1F3763" w:themeColor="accent1" w:themeShade="7F"/>
-    </w:rPr>
-  </w:style>
-  <w:style w:type="character" w:customStyle="1" w:styleId="Heading8Char">
+      <w:color w:val="1F3763" w:themeColor="accent1" w:themeShade="7f"/>
+    </w:rPr>
+  </w:style>
+  <w:style w:type="character" w:styleId="Heading8Char" w:customStyle="1">
     <w:name w:val="Heading 8 Char"/>
     <w:basedOn w:val="DefaultParagraphFont"/>
     <w:link w:val="Heading8"/>
     <w:uiPriority w:val="9"/>
     <w:qFormat/>
-    <w:rsid w:val="00D83ABF"/>
-    <w:rPr>
-      <w:rFonts w:ascii="Montserrat Light" w:eastAsiaTheme="majorEastAsia" w:hAnsi="Montserrat Light" w:cstheme="majorBidi"/>
+    <w:rsid w:val="00d83abf"/>
+    <w:rPr>
+      <w:rFonts w:ascii="Montserrat Light" w:hAnsi="Montserrat Light" w:eastAsia="" w:cs="" w:cstheme="majorBidi" w:eastAsiaTheme="majorEastAsia"/>
       <w:i/>
-      <w:color w:val="272727" w:themeColor="text1" w:themeTint="D8"/>
+      <w:color w:val="272727" w:themeColor="text1" w:themeTint="d8"/>
       <w:szCs w:val="21"/>
     </w:rPr>
   </w:style>
-  <w:style w:type="character" w:customStyle="1" w:styleId="Heading9Char">
+  <w:style w:type="character" w:styleId="Heading9Char" w:customStyle="1">
     <w:name w:val="Heading 9 Char"/>
     <w:basedOn w:val="DefaultParagraphFont"/>
     <w:link w:val="Heading9"/>
     <w:uiPriority w:val="9"/>
     <w:qFormat/>
-    <w:rsid w:val="00D83ABF"/>
-    <w:rPr>
-      <w:rFonts w:ascii="Montserrat ExtraLight" w:eastAsiaTheme="majorEastAsia" w:hAnsi="Montserrat ExtraLight" w:cstheme="majorBidi"/>
+    <w:rsid w:val="00d83abf"/>
+    <w:rPr>
+      <w:rFonts w:ascii="Montserrat ExtraLight" w:hAnsi="Montserrat ExtraLight" w:eastAsia="" w:cs="" w:cstheme="majorBidi" w:eastAsiaTheme="majorEastAsia"/>
       <w:iCs/>
-      <w:color w:val="272727" w:themeColor="text1" w:themeTint="D8"/>
+      <w:color w:val="272727" w:themeColor="text1" w:themeTint="d8"/>
       <w:szCs w:val="21"/>
     </w:rPr>
   </w:style>
-  <w:style w:type="character" w:customStyle="1" w:styleId="KeyboardShortcut">
+  <w:style w:type="character" w:styleId="KeyboardShortcut" w:customStyle="1">
     <w:name w:val="Keyboard Shortcut"/>
     <w:basedOn w:val="DefaultParagraphFont"/>
     <w:uiPriority w:val="1"/>
     <w:qFormat/>
-    <w:rsid w:val="00094F75"/>
+    <w:rsid w:val="00094f75"/>
     <w:rPr>
       <w:rFonts w:ascii="Microsoft Sans Serif" w:hAnsi="Microsoft Sans Serif"/>
-      <w:b w:val="0"/>
+      <w:b w:val="false"/>
       <w:i/>
       <w:sz w:val="22"/>
       <w:u w:val="none"/>
     </w:rPr>
   </w:style>
-  <w:style w:type="character" w:customStyle="1" w:styleId="IndexLink">
+  <w:style w:type="character" w:styleId="IndexLink" w:customStyle="1">
     <w:name w:val="Index Link"/>
     <w:qFormat/>
-  </w:style>
-  <w:style w:type="paragraph" w:customStyle="1" w:styleId="Heading">
+    <w:rPr/>
+  </w:style>
+  <w:style w:type="paragraph" w:styleId="Heading" w:customStyle="1">
     <w:name w:val="Heading"/>
     <w:basedOn w:val="Normal"/>
-    <w:next w:val="BodyText"/>
+    <w:next w:val="TextBody"/>
     <w:qFormat/>
     <w:pPr>
-      <w:keepNext/>
+      <w:keepNext w:val="true"/>
       <w:spacing w:before="240" w:after="120"/>
     </w:pPr>
     <w:rPr>
-      <w:rFonts w:ascii="Liberation Sans" w:eastAsia="Noto Sans CJK SC" w:hAnsi="Liberation Sans" w:cs="FreeSans"/>
+      <w:rFonts w:ascii="Liberation Sans" w:hAnsi="Liberation Sans" w:eastAsia="Noto Sans CJK SC" w:cs="FreeSans"/>
       <w:sz w:val="28"/>
       <w:szCs w:val="28"/>
     </w:rPr>
   </w:style>
-  <w:style w:type="paragraph" w:styleId="BodyText">
+  <w:style w:type="paragraph" w:styleId="TextBody">
     <w:name w:val="Body Text"/>
     <w:basedOn w:val="Normal"/>
     <w:pPr>
-      <w:spacing w:after="140" w:line="276" w:lineRule="auto"/>
+      <w:spacing w:lineRule="auto" w:line="276" w:before="0" w:after="140"/>
     </w:pPr>
+    <w:rPr/>
   </w:style>
   <w:style w:type="paragraph" w:styleId="List">
     <w:name w:val="List"/>
-    <w:basedOn w:val="BodyText"/>
+    <w:basedOn w:val="TextBody"/>
+    <w:pPr/>
     <w:rPr>
       <w:rFonts w:cs="FreeSans"/>
     </w:rPr>
   </w:style>
   <w:style w:type="paragraph" w:styleId="Caption">
-    <w:name w:val="caption"/>
+    <w:name w:val="Caption"/>
     <w:basedOn w:val="Normal"/>
     <w:qFormat/>
     <w:pPr>
@@ -1755,7 +2007,7 @@
       <w:szCs w:val="24"/>
     </w:rPr>
   </w:style>
-  <w:style w:type="paragraph" w:customStyle="1" w:styleId="Index">
+  <w:style w:type="paragraph" w:styleId="Index" w:customStyle="1">
     <w:name w:val="Index"/>
     <w:basedOn w:val="Normal"/>
     <w:qFormat/>
@@ -1764,6 +2016,22 @@
     </w:pPr>
     <w:rPr>
       <w:rFonts w:cs="FreeSans"/>
+    </w:rPr>
+  </w:style>
+  <w:style w:type="paragraph" w:styleId="Caption1">
+    <w:name w:val="caption"/>
+    <w:basedOn w:val="Normal"/>
+    <w:qFormat/>
+    <w:pPr>
+      <w:suppressLineNumbers/>
+      <w:spacing w:before="120" w:after="120"/>
+    </w:pPr>
+    <w:rPr>
+      <w:rFonts w:cs="FreeSans"/>
+      <w:i/>
+      <w:iCs/>
+      <w:sz w:val="24"/>
+      <w:szCs w:val="24"/>
     </w:rPr>
   </w:style>
   <w:style w:type="paragraph" w:styleId="Title">
@@ -1773,13 +2041,13 @@
     <w:link w:val="TitleChar"/>
     <w:uiPriority w:val="10"/>
     <w:qFormat/>
-    <w:rsid w:val="00D83ABF"/>
+    <w:rsid w:val="00d83abf"/>
     <w:pPr>
-      <w:spacing w:after="0" w:line="240" w:lineRule="auto"/>
+      <w:spacing w:lineRule="auto" w:line="240" w:before="0" w:after="0"/>
       <w:contextualSpacing/>
     </w:pPr>
     <w:rPr>
-      <w:rFonts w:ascii="Montserrat SemiBold" w:eastAsiaTheme="majorEastAsia" w:hAnsi="Montserrat SemiBold" w:cstheme="majorBidi"/>
+      <w:rFonts w:ascii="Montserrat SemiBold" w:hAnsi="Montserrat SemiBold" w:eastAsia="" w:cs="" w:cstheme="majorBidi" w:eastAsiaTheme="majorEastAsia"/>
       <w:b/>
       <w:spacing w:val="-10"/>
       <w:kern w:val="2"/>
@@ -1792,9 +2060,10 @@
     <w:basedOn w:val="Normal"/>
     <w:uiPriority w:val="34"/>
     <w:qFormat/>
-    <w:rsid w:val="003C4859"/>
+    <w:rsid w:val="003c4859"/>
     <w:pPr>
-      <w:ind w:left="720"/>
+      <w:spacing w:before="0" w:after="160"/>
+      <w:ind w:left="720" w:hanging="0"/>
       <w:contextualSpacing/>
     </w:pPr>
     <w:rPr>
@@ -1805,9 +2074,21 @@
     <w:name w:val="No Spacing"/>
     <w:uiPriority w:val="1"/>
     <w:qFormat/>
-    <w:rsid w:val="0036076C"/>
-    <w:rPr>
-      <w:rFonts w:ascii="Cutive Mono" w:hAnsi="Cutive Mono"/>
+    <w:rsid w:val="0036076c"/>
+    <w:pPr>
+      <w:widowControl/>
+      <w:suppressAutoHyphens w:val="true"/>
+      <w:bidi w:val="0"/>
+      <w:spacing w:before="0" w:after="0"/>
+      <w:jc w:val="left"/>
+    </w:pPr>
+    <w:rPr>
+      <w:rFonts w:ascii="Cutive Mono" w:hAnsi="Cutive Mono" w:eastAsia="Calibri" w:cs="" w:cstheme="minorBidi" w:eastAsiaTheme="minorHAnsi"/>
+      <w:color w:val="auto"/>
+      <w:kern w:val="0"/>
+      <w:sz w:val="22"/>
+      <w:szCs w:val="22"/>
+      <w:lang w:val="de-CH" w:eastAsia="en-US" w:bidi="ar-SA"/>
     </w:rPr>
   </w:style>
   <w:style w:type="paragraph" w:styleId="Subtitle">
@@ -1817,10 +2098,11 @@
     <w:link w:val="SubtitleChar"/>
     <w:uiPriority w:val="11"/>
     <w:qFormat/>
-    <w:rsid w:val="00C047AC"/>
-    <w:rPr>
-      <w:rFonts w:ascii="Montserrat Medium" w:eastAsiaTheme="minorEastAsia" w:hAnsi="Montserrat Medium"/>
-      <w:color w:val="5A5A5A" w:themeColor="text1" w:themeTint="A5"/>
+    <w:rsid w:val="00c047ac"/>
+    <w:pPr/>
+    <w:rPr>
+      <w:rFonts w:ascii="Montserrat Medium" w:hAnsi="Montserrat Medium" w:eastAsia="" w:eastAsiaTheme="minorEastAsia"/>
+      <w:color w:val="5A5A5A" w:themeColor="text1" w:themeTint="a5"/>
       <w:spacing w:val="15"/>
     </w:rPr>
   </w:style>
@@ -1831,10 +2113,10 @@
     <w:link w:val="QuoteChar"/>
     <w:uiPriority w:val="29"/>
     <w:qFormat/>
-    <w:rsid w:val="003C4859"/>
+    <w:rsid w:val="003c4859"/>
     <w:pPr>
-      <w:spacing w:before="200"/>
-      <w:ind w:left="864" w:right="864"/>
+      <w:spacing w:before="200" w:after="160"/>
+      <w:ind w:left="864" w:right="864" w:hanging="0"/>
       <w:jc w:val="center"/>
     </w:pPr>
     <w:rPr>
@@ -1842,20 +2124,21 @@
       <w:b/>
       <w:i/>
       <w:iCs/>
-      <w:color w:val="404040" w:themeColor="text1" w:themeTint="BF"/>
-    </w:rPr>
-  </w:style>
-  <w:style w:type="paragraph" w:styleId="TOC1">
-    <w:name w:val="toc 1"/>
+      <w:color w:val="404040" w:themeColor="text1" w:themeTint="bf"/>
+    </w:rPr>
+  </w:style>
+  <w:style w:type="paragraph" w:styleId="Contents1">
+    <w:name w:val="TOC 1"/>
     <w:basedOn w:val="Normal"/>
     <w:next w:val="Normal"/>
     <w:autoRedefine/>
     <w:uiPriority w:val="39"/>
     <w:unhideWhenUsed/>
-    <w:rsid w:val="00BD2240"/>
+    <w:rsid w:val="00bd2240"/>
     <w:pPr>
-      <w:spacing w:after="100"/>
+      <w:spacing w:before="0" w:after="100"/>
     </w:pPr>
+    <w:rPr/>
   </w:style>
   <w:style w:type="paragraph" w:styleId="Index1">
     <w:name w:val="index 1"/>
@@ -1866,18 +2149,19 @@
     <w:semiHidden/>
     <w:unhideWhenUsed/>
     <w:qFormat/>
-    <w:rsid w:val="006A34FE"/>
+    <w:rsid w:val="006a34fe"/>
     <w:pPr>
-      <w:spacing w:after="0" w:line="240" w:lineRule="auto"/>
+      <w:spacing w:lineRule="auto" w:line="240" w:before="0" w:after="0"/>
       <w:ind w:left="220" w:hanging="220"/>
     </w:pPr>
-  </w:style>
-  <w:style w:type="paragraph" w:customStyle="1" w:styleId="Code">
+    <w:rPr/>
+  </w:style>
+  <w:style w:type="paragraph" w:styleId="Code" w:customStyle="1">
     <w:name w:val="Code"/>
     <w:basedOn w:val="Normal"/>
     <w:next w:val="Normal"/>
     <w:qFormat/>
-    <w:rsid w:val="00E34E98"/>
+    <w:rsid w:val="00e34e98"/>
     <w:pPr>
       <w:shd w:val="solid" w:color="31286A" w:fill="31286A"/>
     </w:pPr>
@@ -1886,6 +2170,27 @@
       <w:color w:val="FFFFFF" w:themeColor="background1"/>
       <w:sz w:val="20"/>
     </w:rPr>
+  </w:style>
+  <w:style w:type="numbering" w:styleId="NoList" w:default="1">
+    <w:name w:val="No List"/>
+    <w:uiPriority w:val="99"/>
+    <w:semiHidden/>
+    <w:unhideWhenUsed/>
+    <w:qFormat/>
+  </w:style>
+  <w:style w:type="table" w:default="1" w:styleId="TableNormal">
+    <w:name w:val="Normal Table"/>
+    <w:uiPriority w:val="99"/>
+    <w:semiHidden/>
+    <w:unhideWhenUsed/>
+    <w:tblPr>
+      <w:tblCellMar>
+        <w:top w:w="0" w:type="dxa"/>
+        <w:left w:w="108" w:type="dxa"/>
+        <w:bottom w:w="0" w:type="dxa"/>
+        <w:right w:w="108" w:type="dxa"/>
+      </w:tblCellMar>
+    </w:tblPr>
   </w:style>
 </w:styles>
 </file>

</xml_diff>